<commit_message>
Geek University - Aula 79
</commit_message>
<xml_diff>
--- a/Apostila dos Banco de Dados/Apostila PostgreSQL.docx
+++ b/Apostila dos Banco de Dados/Apostila PostgreSQL.docx
@@ -516,23 +516,2264 @@
           <w:lang w:val="pt-BR"/>
         </w:rPr>
       </w:pPr>
+      <w:r>
+        <w:rPr>
+          <w:rFonts w:hint="default" w:ascii="Bahnschrift Light SemiCondensed" w:hAnsi="Bahnschrift Light SemiCondensed" w:cs="Bahnschrift Light SemiCondensed"/>
+          <w:b w:val="0"/>
+          <w:bCs w:val="0"/>
+          <w:i w:val="0"/>
+          <w:iCs w:val="0"/>
+          <w:color w:val="auto"/>
+          <w:sz w:val="24"/>
+          <w:szCs w:val="24"/>
+          <w:u w:val="none"/>
+          <w:lang w:val="pt-BR"/>
+        </w:rPr>
+        <w:t>utilizado para deletar um Banco de Dados.</w:t>
+      </w:r>
+    </w:p>
+    <w:p>
+      <w:pPr>
+        <w:rPr>
+          <w:rFonts w:hint="default" w:ascii="Bahnschrift Light SemiCondensed" w:hAnsi="Bahnschrift Light SemiCondensed" w:cs="Bahnschrift Light SemiCondensed"/>
+          <w:b w:val="0"/>
+          <w:bCs w:val="0"/>
+          <w:i w:val="0"/>
+          <w:iCs w:val="0"/>
+          <w:color w:val="auto"/>
+          <w:sz w:val="24"/>
+          <w:szCs w:val="24"/>
+          <w:u w:val="none"/>
+          <w:lang w:val="pt-BR"/>
+        </w:rPr>
+      </w:pPr>
+    </w:p>
+    <w:p>
+      <w:pPr>
+        <w:rPr>
+          <w:rFonts w:hint="default" w:ascii="Bahnschrift Light SemiCondensed" w:hAnsi="Bahnschrift Light SemiCondensed" w:cs="Bahnschrift Light SemiCondensed"/>
+          <w:b w:val="0"/>
+          <w:bCs w:val="0"/>
+          <w:i w:val="0"/>
+          <w:iCs w:val="0"/>
+          <w:color w:val="auto"/>
+          <w:sz w:val="24"/>
+          <w:szCs w:val="24"/>
+          <w:u w:val="none"/>
+          <w:lang w:val="pt-BR"/>
+        </w:rPr>
+      </w:pPr>
+    </w:p>
+    <w:p>
+      <w:pPr>
+        <w:rPr>
+          <w:rFonts w:hint="default" w:ascii="Bahnschrift Light SemiCondensed" w:hAnsi="Bahnschrift Light SemiCondensed" w:cs="Bahnschrift Light SemiCondensed"/>
+          <w:b w:val="0"/>
+          <w:bCs w:val="0"/>
+          <w:i w:val="0"/>
+          <w:iCs w:val="0"/>
+          <w:color w:val="auto"/>
+          <w:sz w:val="24"/>
+          <w:szCs w:val="24"/>
+          <w:u w:val="none"/>
+          <w:lang w:val="pt-BR"/>
+        </w:rPr>
+      </w:pPr>
+      <w:r>
+        <w:rPr>
+          <w:rFonts w:hint="default" w:ascii="Bahnschrift Light SemiCondensed" w:hAnsi="Bahnschrift Light SemiCondensed" w:cs="Bahnschrift Light SemiCondensed"/>
+          <w:b/>
+          <w:bCs/>
+          <w:i w:val="0"/>
+          <w:iCs w:val="0"/>
+          <w:color w:val="auto"/>
+          <w:sz w:val="24"/>
+          <w:szCs w:val="24"/>
+          <w:u w:val="none"/>
+          <w:lang w:val="pt-BR"/>
+        </w:rPr>
+        <w:t xml:space="preserve">CREATE USER </w:t>
+      </w:r>
+      <w:r>
+        <w:rPr>
+          <w:rFonts w:hint="default" w:ascii="Bahnschrift Light SemiCondensed" w:hAnsi="Bahnschrift Light SemiCondensed" w:cs="Bahnschrift Light SemiCondensed"/>
+          <w:b w:val="0"/>
+          <w:bCs w:val="0"/>
+          <w:i w:val="0"/>
+          <w:iCs w:val="0"/>
+          <w:color w:val="auto"/>
+          <w:sz w:val="24"/>
+          <w:szCs w:val="24"/>
+          <w:u w:val="single"/>
+          <w:lang w:val="pt-BR"/>
+        </w:rPr>
+        <w:t>nome_do_usuario</w:t>
+      </w:r>
+      <w:r>
+        <w:rPr>
+          <w:rFonts w:hint="default" w:ascii="Bahnschrift Light SemiCondensed" w:hAnsi="Bahnschrift Light SemiCondensed" w:cs="Bahnschrift Light SemiCondensed"/>
+          <w:b w:val="0"/>
+          <w:bCs w:val="0"/>
+          <w:i w:val="0"/>
+          <w:iCs w:val="0"/>
+          <w:color w:val="auto"/>
+          <w:sz w:val="24"/>
+          <w:szCs w:val="24"/>
+          <w:u w:val="none"/>
+          <w:lang w:val="pt-BR"/>
+        </w:rPr>
+        <w:t xml:space="preserve"> </w:t>
+      </w:r>
+      <w:r>
+        <w:rPr>
+          <w:rFonts w:hint="default" w:ascii="Bahnschrift Light SemiCondensed" w:hAnsi="Bahnschrift Light SemiCondensed" w:cs="Bahnschrift Light SemiCondensed"/>
+          <w:b/>
+          <w:bCs/>
+          <w:i w:val="0"/>
+          <w:iCs w:val="0"/>
+          <w:color w:val="auto"/>
+          <w:sz w:val="24"/>
+          <w:szCs w:val="24"/>
+          <w:u w:val="none"/>
+          <w:lang w:val="pt-BR"/>
+        </w:rPr>
+        <w:t xml:space="preserve">WITH PASSWORD </w:t>
+      </w:r>
+      <w:r>
+        <w:rPr>
+          <w:rFonts w:hint="default" w:ascii="Bahnschrift Light SemiCondensed" w:hAnsi="Bahnschrift Light SemiCondensed" w:cs="Bahnschrift Light SemiCondensed"/>
+          <w:b w:val="0"/>
+          <w:bCs w:val="0"/>
+          <w:i w:val="0"/>
+          <w:iCs w:val="0"/>
+          <w:color w:val="auto"/>
+          <w:sz w:val="24"/>
+          <w:szCs w:val="24"/>
+          <w:u w:val="single"/>
+          <w:lang w:val="pt-BR"/>
+        </w:rPr>
+        <w:t>senha_do_usuario</w:t>
+      </w:r>
+      <w:r>
+        <w:rPr>
+          <w:rFonts w:hint="default" w:ascii="Bahnschrift Light SemiCondensed" w:hAnsi="Bahnschrift Light SemiCondensed" w:cs="Bahnschrift Light SemiCondensed"/>
+          <w:b w:val="0"/>
+          <w:bCs w:val="0"/>
+          <w:i w:val="0"/>
+          <w:iCs w:val="0"/>
+          <w:color w:val="auto"/>
+          <w:sz w:val="24"/>
+          <w:szCs w:val="24"/>
+          <w:u w:val="none"/>
+          <w:lang w:val="pt-BR"/>
+        </w:rPr>
+        <w:t xml:space="preserve"> </w:t>
+      </w:r>
+      <w:r>
+        <w:rPr>
+          <w:rFonts w:hint="default" w:ascii="Bahnschrift Light SemiCondensed" w:hAnsi="Bahnschrift Light SemiCondensed" w:cs="Bahnschrift Light SemiCondensed"/>
+          <w:b w:val="0"/>
+          <w:bCs w:val="0"/>
+          <w:i w:val="0"/>
+          <w:iCs w:val="0"/>
+          <w:color w:val="auto"/>
+          <w:sz w:val="24"/>
+          <w:szCs w:val="24"/>
+          <w:u w:val="single"/>
+          <w:lang w:val="pt-BR"/>
+        </w:rPr>
+        <w:t>nivel_de_permissão</w:t>
+      </w:r>
+      <w:r>
+        <w:rPr>
+          <w:rFonts w:hint="default" w:ascii="Bahnschrift Light SemiCondensed" w:hAnsi="Bahnschrift Light SemiCondensed" w:cs="Bahnschrift Light SemiCondensed"/>
+          <w:b w:val="0"/>
+          <w:bCs w:val="0"/>
+          <w:i w:val="0"/>
+          <w:iCs w:val="0"/>
+          <w:color w:val="auto"/>
+          <w:sz w:val="24"/>
+          <w:szCs w:val="24"/>
+          <w:u w:val="none"/>
+          <w:lang w:val="pt-BR"/>
+        </w:rPr>
+        <w:tab/>
+      </w:r>
+      <w:r>
+        <w:rPr>
+          <w:rFonts w:hint="default" w:ascii="Bahnschrift Light SemiCondensed" w:hAnsi="Bahnschrift Light SemiCondensed" w:cs="Bahnschrift Light SemiCondensed"/>
+          <w:b w:val="0"/>
+          <w:bCs w:val="0"/>
+          <w:i w:val="0"/>
+          <w:iCs w:val="0"/>
+          <w:color w:val="auto"/>
+          <w:sz w:val="24"/>
+          <w:szCs w:val="24"/>
+          <w:u w:val="single"/>
+          <w:lang w:val="pt-BR"/>
+        </w:rPr>
+        <w:t>(Opcional)</w:t>
+      </w:r>
+      <w:r>
+        <w:rPr>
+          <w:rFonts w:hint="default" w:ascii="Bahnschrift Light SemiCondensed" w:hAnsi="Bahnschrift Light SemiCondensed" w:cs="Bahnschrift Light SemiCondensed"/>
+          <w:b w:val="0"/>
+          <w:bCs w:val="0"/>
+          <w:i w:val="0"/>
+          <w:iCs w:val="0"/>
+          <w:color w:val="auto"/>
+          <w:sz w:val="24"/>
+          <w:szCs w:val="24"/>
+          <w:u w:val="none"/>
+          <w:lang w:val="pt-BR"/>
+        </w:rPr>
+        <w:tab/>
+        <w:t/>
+      </w:r>
+      <w:r>
+        <w:rPr>
+          <w:rFonts w:hint="default" w:ascii="Bahnschrift Light SemiCondensed" w:hAnsi="Bahnschrift Light SemiCondensed" w:cs="Bahnschrift Light SemiCondensed"/>
+          <w:b w:val="0"/>
+          <w:bCs w:val="0"/>
+          <w:i w:val="0"/>
+          <w:iCs w:val="0"/>
+          <w:color w:val="auto"/>
+          <w:sz w:val="24"/>
+          <w:szCs w:val="24"/>
+          <w:u w:val="none"/>
+          <w:lang w:val="pt-BR"/>
+        </w:rPr>
+        <w:tab/>
+        <w:t>→</w:t>
+      </w:r>
+      <w:r>
+        <w:rPr>
+          <w:rFonts w:hint="default" w:ascii="Bahnschrift Light SemiCondensed" w:hAnsi="Bahnschrift Light SemiCondensed" w:cs="Bahnschrift Light SemiCondensed"/>
+          <w:b w:val="0"/>
+          <w:bCs w:val="0"/>
+          <w:i w:val="0"/>
+          <w:iCs w:val="0"/>
+          <w:color w:val="auto"/>
+          <w:sz w:val="24"/>
+          <w:szCs w:val="24"/>
+          <w:u w:val="none"/>
+          <w:lang w:val="pt-BR"/>
+        </w:rPr>
+        <w:tab/>
+        <w:t/>
+      </w:r>
+      <w:r>
+        <w:rPr>
+          <w:rFonts w:hint="default" w:ascii="Bahnschrift Light SemiCondensed" w:hAnsi="Bahnschrift Light SemiCondensed" w:cs="Bahnschrift Light SemiCondensed"/>
+          <w:b w:val="0"/>
+          <w:bCs w:val="0"/>
+          <w:i w:val="0"/>
+          <w:iCs w:val="0"/>
+          <w:color w:val="auto"/>
+          <w:sz w:val="24"/>
+          <w:szCs w:val="24"/>
+          <w:u w:val="none"/>
+          <w:lang w:val="pt-BR"/>
+        </w:rPr>
+        <w:tab/>
+        <w:t xml:space="preserve">Comando utilizado para criar </w:t>
+      </w:r>
+    </w:p>
+    <w:p>
+      <w:pPr>
+        <w:rPr>
+          <w:rFonts w:hint="default" w:ascii="Bahnschrift Light SemiCondensed" w:hAnsi="Bahnschrift Light SemiCondensed" w:cs="Bahnschrift Light SemiCondensed"/>
+          <w:b w:val="0"/>
+          <w:bCs w:val="0"/>
+          <w:i w:val="0"/>
+          <w:iCs w:val="0"/>
+          <w:color w:val="auto"/>
+          <w:sz w:val="24"/>
+          <w:szCs w:val="24"/>
+          <w:u w:val="none"/>
+          <w:lang w:val="pt-BR"/>
+        </w:rPr>
+      </w:pPr>
+    </w:p>
+    <w:p>
+      <w:pPr>
+        <w:rPr>
+          <w:rFonts w:hint="default" w:ascii="Bahnschrift Light SemiCondensed" w:hAnsi="Bahnschrift Light SemiCondensed" w:cs="Bahnschrift Light SemiCondensed"/>
+          <w:b w:val="0"/>
+          <w:bCs w:val="0"/>
+          <w:i w:val="0"/>
+          <w:iCs w:val="0"/>
+          <w:color w:val="auto"/>
+          <w:sz w:val="24"/>
+          <w:szCs w:val="24"/>
+          <w:u w:val="none"/>
+          <w:lang w:val="pt-BR"/>
+        </w:rPr>
+      </w:pPr>
+      <w:r>
+        <w:rPr>
+          <w:rFonts w:hint="default" w:ascii="Bahnschrift Light SemiCondensed" w:hAnsi="Bahnschrift Light SemiCondensed" w:cs="Bahnschrift Light SemiCondensed"/>
+          <w:b w:val="0"/>
+          <w:bCs w:val="0"/>
+          <w:i w:val="0"/>
+          <w:iCs w:val="0"/>
+          <w:color w:val="auto"/>
+          <w:sz w:val="24"/>
+          <w:szCs w:val="24"/>
+          <w:u w:val="none"/>
+          <w:lang w:val="pt-BR"/>
+        </w:rPr>
+        <w:t>um novo usuário.</w:t>
+      </w:r>
+    </w:p>
+    <w:p>
+      <w:pPr>
+        <w:rPr>
+          <w:rFonts w:hint="default" w:ascii="Bahnschrift Light SemiCondensed" w:hAnsi="Bahnschrift Light SemiCondensed" w:cs="Bahnschrift Light SemiCondensed"/>
+          <w:b w:val="0"/>
+          <w:bCs w:val="0"/>
+          <w:i w:val="0"/>
+          <w:iCs w:val="0"/>
+          <w:color w:val="auto"/>
+          <w:sz w:val="24"/>
+          <w:szCs w:val="24"/>
+          <w:u w:val="none"/>
+          <w:lang w:val="pt-BR"/>
+        </w:rPr>
+      </w:pPr>
+    </w:p>
+    <w:p>
+      <w:pPr>
+        <w:rPr>
+          <w:rFonts w:hint="default" w:ascii="Bahnschrift Light SemiCondensed" w:hAnsi="Bahnschrift Light SemiCondensed" w:cs="Bahnschrift Light SemiCondensed"/>
+          <w:b w:val="0"/>
+          <w:bCs w:val="0"/>
+          <w:i w:val="0"/>
+          <w:iCs w:val="0"/>
+          <w:color w:val="auto"/>
+          <w:sz w:val="24"/>
+          <w:szCs w:val="24"/>
+          <w:u w:val="none"/>
+          <w:lang w:val="pt-BR"/>
+        </w:rPr>
+      </w:pPr>
+    </w:p>
+    <w:p>
+      <w:pPr>
+        <w:rPr>
+          <w:rFonts w:hint="default" w:ascii="Bahnschrift Light SemiCondensed" w:hAnsi="Bahnschrift Light SemiCondensed" w:cs="Bahnschrift Light SemiCondensed"/>
+          <w:b w:val="0"/>
+          <w:bCs w:val="0"/>
+          <w:i w:val="0"/>
+          <w:iCs w:val="0"/>
+          <w:color w:val="auto"/>
+          <w:sz w:val="24"/>
+          <w:szCs w:val="24"/>
+          <w:u w:val="none"/>
+          <w:lang w:val="pt-BR"/>
+        </w:rPr>
+      </w:pPr>
+      <w:r>
+        <w:rPr>
+          <w:rFonts w:hint="default" w:ascii="Bahnschrift Light SemiCondensed" w:hAnsi="Bahnschrift Light SemiCondensed" w:cs="Bahnschrift Light SemiCondensed"/>
+          <w:b w:val="0"/>
+          <w:bCs w:val="0"/>
+          <w:i w:val="0"/>
+          <w:iCs w:val="0"/>
+          <w:color w:val="auto"/>
+          <w:sz w:val="24"/>
+          <w:szCs w:val="24"/>
+          <w:u w:val="none"/>
+          <w:lang w:val="pt-BR"/>
+        </w:rPr>
+        <w:t xml:space="preserve"> </w:t>
+      </w:r>
+      <w:r>
+        <w:rPr>
+          <w:rFonts w:hint="default" w:ascii="Bahnschrift Light SemiCondensed" w:hAnsi="Bahnschrift Light SemiCondensed" w:cs="Bahnschrift Light SemiCondensed"/>
+          <w:b/>
+          <w:bCs/>
+          <w:i w:val="0"/>
+          <w:iCs w:val="0"/>
+          <w:color w:val="auto"/>
+          <w:sz w:val="24"/>
+          <w:szCs w:val="24"/>
+          <w:u w:val="none"/>
+          <w:lang w:val="pt-BR"/>
+        </w:rPr>
+        <w:t xml:space="preserve">ALTER USER </w:t>
+      </w:r>
+      <w:r>
+        <w:rPr>
+          <w:rFonts w:hint="default" w:ascii="Bahnschrift Light SemiCondensed" w:hAnsi="Bahnschrift Light SemiCondensed" w:cs="Bahnschrift Light SemiCondensed"/>
+          <w:b w:val="0"/>
+          <w:bCs w:val="0"/>
+          <w:i w:val="0"/>
+          <w:iCs w:val="0"/>
+          <w:color w:val="auto"/>
+          <w:sz w:val="24"/>
+          <w:szCs w:val="24"/>
+          <w:u w:val="single"/>
+          <w:lang w:val="pt-BR"/>
+        </w:rPr>
+        <w:t>nome_do_usuario</w:t>
+      </w:r>
+      <w:r>
+        <w:rPr>
+          <w:rFonts w:hint="default" w:ascii="Bahnschrift Light SemiCondensed" w:hAnsi="Bahnschrift Light SemiCondensed" w:cs="Bahnschrift Light SemiCondensed"/>
+          <w:b w:val="0"/>
+          <w:bCs w:val="0"/>
+          <w:i w:val="0"/>
+          <w:iCs w:val="0"/>
+          <w:color w:val="auto"/>
+          <w:sz w:val="24"/>
+          <w:szCs w:val="24"/>
+          <w:u w:val="none"/>
+          <w:lang w:val="pt-BR"/>
+        </w:rPr>
+        <w:t xml:space="preserve"> </w:t>
+      </w:r>
+      <w:r>
+        <w:rPr>
+          <w:rFonts w:hint="default" w:ascii="Bahnschrift Light SemiCondensed" w:hAnsi="Bahnschrift Light SemiCondensed" w:cs="Bahnschrift Light SemiCondensed"/>
+          <w:b/>
+          <w:bCs/>
+          <w:i w:val="0"/>
+          <w:iCs w:val="0"/>
+          <w:color w:val="auto"/>
+          <w:sz w:val="24"/>
+          <w:szCs w:val="24"/>
+          <w:u w:val="none"/>
+          <w:lang w:val="pt-BR"/>
+        </w:rPr>
+        <w:t xml:space="preserve">WITH </w:t>
+      </w:r>
+      <w:r>
+        <w:rPr>
+          <w:rFonts w:hint="default" w:ascii="Bahnschrift Light SemiCondensed" w:hAnsi="Bahnschrift Light SemiCondensed" w:cs="Bahnschrift Light SemiCondensed"/>
+          <w:b w:val="0"/>
+          <w:bCs w:val="0"/>
+          <w:i w:val="0"/>
+          <w:iCs w:val="0"/>
+          <w:color w:val="auto"/>
+          <w:sz w:val="24"/>
+          <w:szCs w:val="24"/>
+          <w:u w:val="single"/>
+          <w:lang w:val="pt-BR"/>
+        </w:rPr>
+        <w:t>nivel_de_permissão</w:t>
+      </w:r>
+      <w:r>
+        <w:rPr>
+          <w:rFonts w:hint="default" w:ascii="Bahnschrift Light SemiCondensed" w:hAnsi="Bahnschrift Light SemiCondensed" w:cs="Bahnschrift Light SemiCondensed"/>
+          <w:b w:val="0"/>
+          <w:bCs w:val="0"/>
+          <w:i w:val="0"/>
+          <w:iCs w:val="0"/>
+          <w:color w:val="auto"/>
+          <w:sz w:val="24"/>
+          <w:szCs w:val="24"/>
+          <w:u w:val="none"/>
+          <w:lang w:val="pt-BR"/>
+        </w:rPr>
+        <w:tab/>
+        <w:t/>
+      </w:r>
+      <w:r>
+        <w:rPr>
+          <w:rFonts w:hint="default" w:ascii="Bahnschrift Light SemiCondensed" w:hAnsi="Bahnschrift Light SemiCondensed" w:cs="Bahnschrift Light SemiCondensed"/>
+          <w:b w:val="0"/>
+          <w:bCs w:val="0"/>
+          <w:i w:val="0"/>
+          <w:iCs w:val="0"/>
+          <w:color w:val="auto"/>
+          <w:sz w:val="24"/>
+          <w:szCs w:val="24"/>
+          <w:u w:val="none"/>
+          <w:lang w:val="pt-BR"/>
+        </w:rPr>
+        <w:tab/>
+        <w:t/>
+      </w:r>
+      <w:r>
+        <w:rPr>
+          <w:rFonts w:hint="default" w:ascii="Bahnschrift Light SemiCondensed" w:hAnsi="Bahnschrift Light SemiCondensed" w:cs="Bahnschrift Light SemiCondensed"/>
+          <w:b w:val="0"/>
+          <w:bCs w:val="0"/>
+          <w:i w:val="0"/>
+          <w:iCs w:val="0"/>
+          <w:color w:val="auto"/>
+          <w:sz w:val="24"/>
+          <w:szCs w:val="24"/>
+          <w:u w:val="none"/>
+          <w:lang w:val="pt-BR"/>
+        </w:rPr>
+        <w:tab/>
+        <w:t>→</w:t>
+      </w:r>
+      <w:r>
+        <w:rPr>
+          <w:rFonts w:hint="default" w:ascii="Bahnschrift Light SemiCondensed" w:hAnsi="Bahnschrift Light SemiCondensed" w:cs="Bahnschrift Light SemiCondensed"/>
+          <w:b w:val="0"/>
+          <w:bCs w:val="0"/>
+          <w:i w:val="0"/>
+          <w:iCs w:val="0"/>
+          <w:color w:val="auto"/>
+          <w:sz w:val="24"/>
+          <w:szCs w:val="24"/>
+          <w:u w:val="none"/>
+          <w:lang w:val="pt-BR"/>
+        </w:rPr>
+        <w:tab/>
+        <w:t/>
+      </w:r>
+      <w:r>
+        <w:rPr>
+          <w:rFonts w:hint="default" w:ascii="Bahnschrift Light SemiCondensed" w:hAnsi="Bahnschrift Light SemiCondensed" w:cs="Bahnschrift Light SemiCondensed"/>
+          <w:b w:val="0"/>
+          <w:bCs w:val="0"/>
+          <w:i w:val="0"/>
+          <w:iCs w:val="0"/>
+          <w:color w:val="auto"/>
+          <w:sz w:val="24"/>
+          <w:szCs w:val="24"/>
+          <w:u w:val="none"/>
+          <w:lang w:val="pt-BR"/>
+        </w:rPr>
+        <w:tab/>
+        <w:t>Comando utilizado para alterar as permissões de um usuário.</w:t>
+      </w:r>
+    </w:p>
+    <w:p>
+      <w:pPr>
+        <w:rPr>
+          <w:rFonts w:hint="default" w:ascii="Bahnschrift Light SemiCondensed" w:hAnsi="Bahnschrift Light SemiCondensed" w:cs="Bahnschrift Light SemiCondensed"/>
+          <w:b w:val="0"/>
+          <w:bCs w:val="0"/>
+          <w:i w:val="0"/>
+          <w:iCs w:val="0"/>
+          <w:color w:val="auto"/>
+          <w:sz w:val="24"/>
+          <w:szCs w:val="24"/>
+          <w:u w:val="none"/>
+          <w:lang w:val="pt-BR"/>
+        </w:rPr>
+      </w:pPr>
+    </w:p>
+    <w:p>
+      <w:pPr>
+        <w:rPr>
+          <w:rFonts w:hint="default" w:ascii="Bahnschrift Light SemiCondensed" w:hAnsi="Bahnschrift Light SemiCondensed" w:cs="Bahnschrift Light SemiCondensed"/>
+          <w:b w:val="0"/>
+          <w:bCs w:val="0"/>
+          <w:i w:val="0"/>
+          <w:iCs w:val="0"/>
+          <w:color w:val="auto"/>
+          <w:sz w:val="24"/>
+          <w:szCs w:val="24"/>
+          <w:u w:val="none"/>
+          <w:lang w:val="pt-BR"/>
+        </w:rPr>
+      </w:pPr>
+    </w:p>
+    <w:p>
+      <w:pPr>
+        <w:rPr>
+          <w:rFonts w:hint="default" w:ascii="Bahnschrift Light SemiCondensed" w:hAnsi="Bahnschrift Light SemiCondensed" w:cs="Bahnschrift Light SemiCondensed"/>
+          <w:b/>
+          <w:bCs/>
+          <w:i w:val="0"/>
+          <w:iCs w:val="0"/>
+          <w:color w:val="auto"/>
+          <w:sz w:val="24"/>
+          <w:szCs w:val="24"/>
+          <w:u w:val="none"/>
+          <w:lang w:val="pt-BR"/>
+        </w:rPr>
+      </w:pPr>
+      <w:r>
+        <w:rPr>
+          <w:rFonts w:hint="default" w:ascii="Bahnschrift Light SemiCondensed" w:hAnsi="Bahnschrift Light SemiCondensed" w:cs="Bahnschrift Light SemiCondensed"/>
+          <w:b/>
+          <w:bCs/>
+          <w:i w:val="0"/>
+          <w:iCs w:val="0"/>
+          <w:color w:val="auto"/>
+          <w:sz w:val="24"/>
+          <w:szCs w:val="24"/>
+          <w:u w:val="none"/>
+          <w:lang w:val="pt-BR"/>
+        </w:rPr>
+        <w:t xml:space="preserve">CREATE TABLE </w:t>
+      </w:r>
+      <w:r>
+        <w:rPr>
+          <w:rFonts w:hint="default" w:ascii="Bahnschrift Light SemiCondensed" w:hAnsi="Bahnschrift Light SemiCondensed" w:cs="Bahnschrift Light SemiCondensed"/>
+          <w:b w:val="0"/>
+          <w:bCs w:val="0"/>
+          <w:i w:val="0"/>
+          <w:iCs w:val="0"/>
+          <w:color w:val="auto"/>
+          <w:sz w:val="24"/>
+          <w:szCs w:val="24"/>
+          <w:u w:val="single"/>
+          <w:lang w:val="pt-BR"/>
+        </w:rPr>
+        <w:t>nome_da_tabela</w:t>
+      </w:r>
+      <w:r>
+        <w:rPr>
+          <w:rFonts w:hint="default" w:ascii="Bahnschrift Light SemiCondensed" w:hAnsi="Bahnschrift Light SemiCondensed" w:cs="Bahnschrift Light SemiCondensed"/>
+          <w:b/>
+          <w:bCs/>
+          <w:i w:val="0"/>
+          <w:iCs w:val="0"/>
+          <w:color w:val="auto"/>
+          <w:sz w:val="24"/>
+          <w:szCs w:val="24"/>
+          <w:u w:val="none"/>
+          <w:lang w:val="pt-BR"/>
+        </w:rPr>
+        <w:t>(</w:t>
+      </w:r>
+    </w:p>
+    <w:p>
+      <w:pPr>
+        <w:rPr>
+          <w:rFonts w:hint="default" w:ascii="Bahnschrift Light SemiCondensed" w:hAnsi="Bahnschrift Light SemiCondensed" w:cs="Bahnschrift Light SemiCondensed"/>
+          <w:b/>
+          <w:bCs/>
+          <w:i w:val="0"/>
+          <w:iCs w:val="0"/>
+          <w:color w:val="auto"/>
+          <w:sz w:val="24"/>
+          <w:szCs w:val="24"/>
+          <w:u w:val="none"/>
+          <w:lang w:val="pt-BR"/>
+        </w:rPr>
+      </w:pPr>
+      <w:r>
+        <w:rPr>
+          <w:rFonts w:hint="default" w:ascii="Bahnschrift Light SemiCondensed" w:hAnsi="Bahnschrift Light SemiCondensed" w:cs="Bahnschrift Light SemiCondensed"/>
+          <w:b/>
+          <w:bCs/>
+          <w:i w:val="0"/>
+          <w:iCs w:val="0"/>
+          <w:color w:val="auto"/>
+          <w:sz w:val="24"/>
+          <w:szCs w:val="24"/>
+          <w:u w:val="none"/>
+          <w:lang w:val="pt-BR"/>
+        </w:rPr>
+        <w:tab/>
+      </w:r>
+      <w:r>
+        <w:rPr>
+          <w:rFonts w:hint="default" w:ascii="Bahnschrift Light SemiCondensed" w:hAnsi="Bahnschrift Light SemiCondensed" w:cs="Bahnschrift Light SemiCondensed"/>
+          <w:b w:val="0"/>
+          <w:bCs w:val="0"/>
+          <w:i w:val="0"/>
+          <w:iCs w:val="0"/>
+          <w:color w:val="auto"/>
+          <w:sz w:val="24"/>
+          <w:szCs w:val="24"/>
+          <w:u w:val="none"/>
+          <w:lang w:val="pt-BR"/>
+        </w:rPr>
+        <w:t>id SERIAL PRIMARY KEY,</w:t>
+      </w:r>
+    </w:p>
+    <w:p>
+      <w:pPr>
+        <w:ind w:firstLine="708" w:firstLineChars="0"/>
+        <w:rPr>
+          <w:rFonts w:hint="default" w:ascii="Bahnschrift Light SemiCondensed" w:hAnsi="Bahnschrift Light SemiCondensed" w:cs="Bahnschrift Light SemiCondensed"/>
+          <w:b/>
+          <w:bCs/>
+          <w:i w:val="0"/>
+          <w:iCs w:val="0"/>
+          <w:color w:val="auto"/>
+          <w:sz w:val="24"/>
+          <w:szCs w:val="24"/>
+          <w:u w:val="none"/>
+          <w:lang w:val="pt-BR"/>
+        </w:rPr>
+      </w:pPr>
+      <w:r>
+        <w:rPr>
+          <w:rFonts w:hint="default" w:ascii="Bahnschrift Light SemiCondensed" w:hAnsi="Bahnschrift Light SemiCondensed" w:cs="Bahnschrift Light SemiCondensed"/>
+          <w:b w:val="0"/>
+          <w:bCs w:val="0"/>
+          <w:i w:val="0"/>
+          <w:iCs w:val="0"/>
+          <w:color w:val="auto"/>
+          <w:sz w:val="24"/>
+          <w:szCs w:val="24"/>
+          <w:u w:val="none"/>
+          <w:lang w:val="pt-BR"/>
+        </w:rPr>
+        <w:t>descricao VARCHAR(50) NOT NULL</w:t>
+      </w:r>
+    </w:p>
+    <w:p>
+      <w:pPr>
+        <w:rPr>
+          <w:rFonts w:hint="default" w:ascii="Bahnschrift Light SemiCondensed" w:hAnsi="Bahnschrift Light SemiCondensed" w:cs="Bahnschrift Light SemiCondensed"/>
+          <w:b w:val="0"/>
+          <w:bCs w:val="0"/>
+          <w:i w:val="0"/>
+          <w:iCs w:val="0"/>
+          <w:color w:val="auto"/>
+          <w:sz w:val="24"/>
+          <w:szCs w:val="24"/>
+          <w:u w:val="none"/>
+          <w:lang w:val="pt-BR"/>
+        </w:rPr>
+      </w:pPr>
+      <w:r>
+        <w:rPr>
+          <w:rFonts w:hint="default" w:ascii="Bahnschrift Light SemiCondensed" w:hAnsi="Bahnschrift Light SemiCondensed" w:cs="Bahnschrift Light SemiCondensed"/>
+          <w:b/>
+          <w:bCs/>
+          <w:i w:val="0"/>
+          <w:iCs w:val="0"/>
+          <w:color w:val="auto"/>
+          <w:sz w:val="24"/>
+          <w:szCs w:val="24"/>
+          <w:u w:val="none"/>
+          <w:lang w:val="pt-BR"/>
+        </w:rPr>
+        <w:t>);</w:t>
+      </w:r>
+      <w:r>
+        <w:rPr>
+          <w:rFonts w:hint="default" w:ascii="Bahnschrift Light SemiCondensed" w:hAnsi="Bahnschrift Light SemiCondensed" w:cs="Bahnschrift Light SemiCondensed"/>
+          <w:b/>
+          <w:bCs/>
+          <w:i w:val="0"/>
+          <w:iCs w:val="0"/>
+          <w:color w:val="auto"/>
+          <w:sz w:val="24"/>
+          <w:szCs w:val="24"/>
+          <w:u w:val="none"/>
+          <w:lang w:val="pt-BR"/>
+        </w:rPr>
+        <w:tab/>
+        <w:t/>
+      </w:r>
+      <w:r>
+        <w:rPr>
+          <w:rFonts w:hint="default" w:ascii="Bahnschrift Light SemiCondensed" w:hAnsi="Bahnschrift Light SemiCondensed" w:cs="Bahnschrift Light SemiCondensed"/>
+          <w:b/>
+          <w:bCs/>
+          <w:i w:val="0"/>
+          <w:iCs w:val="0"/>
+          <w:color w:val="auto"/>
+          <w:sz w:val="24"/>
+          <w:szCs w:val="24"/>
+          <w:u w:val="none"/>
+          <w:lang w:val="pt-BR"/>
+        </w:rPr>
+        <w:tab/>
+        <w:t/>
+      </w:r>
+      <w:r>
+        <w:rPr>
+          <w:rFonts w:hint="default" w:ascii="Bahnschrift Light SemiCondensed" w:hAnsi="Bahnschrift Light SemiCondensed" w:cs="Bahnschrift Light SemiCondensed"/>
+          <w:b/>
+          <w:bCs/>
+          <w:i w:val="0"/>
+          <w:iCs w:val="0"/>
+          <w:color w:val="auto"/>
+          <w:sz w:val="24"/>
+          <w:szCs w:val="24"/>
+          <w:u w:val="none"/>
+          <w:lang w:val="pt-BR"/>
+        </w:rPr>
+        <w:tab/>
+      </w:r>
+      <w:r>
+        <w:rPr>
+          <w:rFonts w:hint="default" w:ascii="Bahnschrift Light SemiCondensed" w:hAnsi="Bahnschrift Light SemiCondensed" w:cs="Bahnschrift Light SemiCondensed"/>
+          <w:b w:val="0"/>
+          <w:bCs w:val="0"/>
+          <w:i w:val="0"/>
+          <w:iCs w:val="0"/>
+          <w:color w:val="auto"/>
+          <w:sz w:val="24"/>
+          <w:szCs w:val="24"/>
+          <w:u w:val="none"/>
+          <w:lang w:val="pt-BR"/>
+        </w:rPr>
+        <w:t>→</w:t>
+      </w:r>
+      <w:r>
+        <w:rPr>
+          <w:rFonts w:hint="default" w:ascii="Bahnschrift Light SemiCondensed" w:hAnsi="Bahnschrift Light SemiCondensed" w:cs="Bahnschrift Light SemiCondensed"/>
+          <w:b w:val="0"/>
+          <w:bCs w:val="0"/>
+          <w:i w:val="0"/>
+          <w:iCs w:val="0"/>
+          <w:color w:val="auto"/>
+          <w:sz w:val="24"/>
+          <w:szCs w:val="24"/>
+          <w:u w:val="none"/>
+          <w:lang w:val="pt-BR"/>
+        </w:rPr>
+        <w:tab/>
+        <w:t/>
+      </w:r>
+      <w:r>
+        <w:rPr>
+          <w:rFonts w:hint="default" w:ascii="Bahnschrift Light SemiCondensed" w:hAnsi="Bahnschrift Light SemiCondensed" w:cs="Bahnschrift Light SemiCondensed"/>
+          <w:b w:val="0"/>
+          <w:bCs w:val="0"/>
+          <w:i w:val="0"/>
+          <w:iCs w:val="0"/>
+          <w:color w:val="auto"/>
+          <w:sz w:val="24"/>
+          <w:szCs w:val="24"/>
+          <w:u w:val="none"/>
+          <w:lang w:val="pt-BR"/>
+        </w:rPr>
+        <w:tab/>
+        <w:t/>
+      </w:r>
+      <w:r>
+        <w:rPr>
+          <w:rFonts w:hint="default" w:ascii="Bahnschrift Light SemiCondensed" w:hAnsi="Bahnschrift Light SemiCondensed" w:cs="Bahnschrift Light SemiCondensed"/>
+          <w:b w:val="0"/>
+          <w:bCs w:val="0"/>
+          <w:i w:val="0"/>
+          <w:iCs w:val="0"/>
+          <w:color w:val="auto"/>
+          <w:sz w:val="24"/>
+          <w:szCs w:val="24"/>
+          <w:u w:val="none"/>
+          <w:lang w:val="pt-BR"/>
+        </w:rPr>
+        <w:tab/>
+        <w:t xml:space="preserve">Comando utilizado para criar uma </w:t>
+      </w:r>
+    </w:p>
+    <w:p>
+      <w:pPr>
+        <w:rPr>
+          <w:rFonts w:hint="default" w:ascii="Bahnschrift Light SemiCondensed" w:hAnsi="Bahnschrift Light SemiCondensed" w:cs="Bahnschrift Light SemiCondensed"/>
+          <w:b w:val="0"/>
+          <w:bCs w:val="0"/>
+          <w:i w:val="0"/>
+          <w:iCs w:val="0"/>
+          <w:color w:val="auto"/>
+          <w:sz w:val="24"/>
+          <w:szCs w:val="24"/>
+          <w:u w:val="none"/>
+          <w:lang w:val="pt-BR"/>
+        </w:rPr>
+      </w:pPr>
+    </w:p>
+    <w:p>
+      <w:pPr>
+        <w:rPr>
+          <w:rFonts w:hint="default" w:ascii="Bahnschrift Light SemiCondensed" w:hAnsi="Bahnschrift Light SemiCondensed" w:cs="Bahnschrift Light SemiCondensed"/>
+          <w:b w:val="0"/>
+          <w:bCs w:val="0"/>
+          <w:i w:val="0"/>
+          <w:iCs w:val="0"/>
+          <w:color w:val="auto"/>
+          <w:sz w:val="24"/>
+          <w:szCs w:val="24"/>
+          <w:u w:val="none"/>
+          <w:lang w:val="pt-BR"/>
+        </w:rPr>
+      </w:pPr>
+      <w:r>
+        <w:rPr>
+          <w:rFonts w:hint="default" w:ascii="Bahnschrift Light SemiCondensed" w:hAnsi="Bahnschrift Light SemiCondensed" w:cs="Bahnschrift Light SemiCondensed"/>
+          <w:b w:val="0"/>
+          <w:bCs w:val="0"/>
+          <w:i w:val="0"/>
+          <w:iCs w:val="0"/>
+          <w:color w:val="auto"/>
+          <w:sz w:val="24"/>
+          <w:szCs w:val="24"/>
+          <w:u w:val="none"/>
+          <w:lang w:val="pt-BR"/>
+        </w:rPr>
+        <w:t>nova tabela no Banco de Dados.</w:t>
+      </w:r>
+    </w:p>
+    <w:p>
+      <w:pPr>
+        <w:rPr>
+          <w:rFonts w:hint="default" w:ascii="Bahnschrift Light SemiCondensed" w:hAnsi="Bahnschrift Light SemiCondensed" w:cs="Bahnschrift Light SemiCondensed"/>
+          <w:b w:val="0"/>
+          <w:bCs w:val="0"/>
+          <w:i w:val="0"/>
+          <w:iCs w:val="0"/>
+          <w:color w:val="auto"/>
+          <w:sz w:val="24"/>
+          <w:szCs w:val="24"/>
+          <w:u w:val="none"/>
+          <w:lang w:val="pt-BR"/>
+        </w:rPr>
+      </w:pPr>
+    </w:p>
+    <w:p>
+      <w:pPr>
+        <w:rPr>
+          <w:rFonts w:hint="default" w:ascii="Bahnschrift Light SemiCondensed" w:hAnsi="Bahnschrift Light SemiCondensed" w:cs="Bahnschrift Light SemiCondensed"/>
+          <w:b w:val="0"/>
+          <w:bCs w:val="0"/>
+          <w:i w:val="0"/>
+          <w:iCs w:val="0"/>
+          <w:color w:val="auto"/>
+          <w:sz w:val="24"/>
+          <w:szCs w:val="24"/>
+          <w:u w:val="none"/>
+          <w:lang w:val="pt-BR"/>
+        </w:rPr>
+      </w:pPr>
+    </w:p>
+    <w:p>
+      <w:pPr>
+        <w:rPr>
+          <w:rFonts w:hint="default" w:ascii="Bahnschrift Light SemiCondensed" w:hAnsi="Bahnschrift Light SemiCondensed" w:cs="Bahnschrift Light SemiCondensed"/>
+          <w:b/>
+          <w:bCs/>
+          <w:i w:val="0"/>
+          <w:iCs w:val="0"/>
+          <w:color w:val="auto"/>
+          <w:sz w:val="24"/>
+          <w:szCs w:val="24"/>
+          <w:u w:val="single"/>
+          <w:lang w:val="pt-BR"/>
+        </w:rPr>
+      </w:pPr>
+      <w:r>
+        <w:rPr>
+          <w:rFonts w:hint="default" w:ascii="Bahnschrift Light SemiCondensed" w:hAnsi="Bahnschrift Light SemiCondensed" w:cs="Bahnschrift Light SemiCondensed"/>
+          <w:b w:val="0"/>
+          <w:bCs w:val="0"/>
+          <w:i w:val="0"/>
+          <w:iCs w:val="0"/>
+          <w:color w:val="auto"/>
+          <w:sz w:val="24"/>
+          <w:szCs w:val="24"/>
+          <w:u w:val="none"/>
+          <w:lang w:val="pt-BR"/>
+        </w:rPr>
+        <w:t>CREATE TABLE</w:t>
+      </w:r>
+      <w:r>
+        <w:rPr>
+          <w:rFonts w:hint="default" w:ascii="Bahnschrift Light SemiCondensed" w:hAnsi="Bahnschrift Light SemiCondensed" w:cs="Bahnschrift Light SemiCondensed"/>
+          <w:b/>
+          <w:bCs/>
+          <w:i w:val="0"/>
+          <w:iCs w:val="0"/>
+          <w:color w:val="auto"/>
+          <w:sz w:val="24"/>
+          <w:szCs w:val="24"/>
+          <w:u w:val="none"/>
+          <w:lang w:val="pt-BR"/>
+        </w:rPr>
+        <w:t xml:space="preserve"> </w:t>
+      </w:r>
+      <w:r>
+        <w:rPr>
+          <w:rFonts w:hint="default" w:ascii="Bahnschrift Light SemiCondensed" w:hAnsi="Bahnschrift Light SemiCondensed" w:cs="Bahnschrift Light SemiCondensed"/>
+          <w:b w:val="0"/>
+          <w:bCs w:val="0"/>
+          <w:i w:val="0"/>
+          <w:iCs w:val="0"/>
+          <w:color w:val="auto"/>
+          <w:sz w:val="24"/>
+          <w:szCs w:val="24"/>
+          <w:u w:val="single"/>
+          <w:lang w:val="pt-BR"/>
+        </w:rPr>
+        <w:t>nome_da_tabela(</w:t>
+      </w:r>
+    </w:p>
+    <w:p>
+      <w:pPr>
+        <w:rPr>
+          <w:rFonts w:hint="default" w:ascii="Bahnschrift Light SemiCondensed" w:hAnsi="Bahnschrift Light SemiCondensed" w:cs="Bahnschrift Light SemiCondensed"/>
+          <w:b w:val="0"/>
+          <w:bCs w:val="0"/>
+          <w:i w:val="0"/>
+          <w:iCs w:val="0"/>
+          <w:color w:val="auto"/>
+          <w:sz w:val="24"/>
+          <w:szCs w:val="24"/>
+          <w:u w:val="none"/>
+          <w:lang w:val="pt-BR"/>
+        </w:rPr>
+      </w:pPr>
+      <w:r>
+        <w:rPr>
+          <w:rFonts w:hint="default" w:ascii="Bahnschrift Light SemiCondensed" w:hAnsi="Bahnschrift Light SemiCondensed" w:cs="Bahnschrift Light SemiCondensed"/>
+          <w:b w:val="0"/>
+          <w:bCs w:val="0"/>
+          <w:i w:val="0"/>
+          <w:iCs w:val="0"/>
+          <w:color w:val="auto"/>
+          <w:sz w:val="24"/>
+          <w:szCs w:val="24"/>
+          <w:u w:val="none"/>
+          <w:lang w:val="pt-BR"/>
+        </w:rPr>
+        <w:tab/>
+        <w:t>id SERIAL PRIMARY KEY,</w:t>
+      </w:r>
+    </w:p>
+    <w:p>
+      <w:pPr>
+        <w:rPr>
+          <w:rFonts w:hint="default" w:ascii="Bahnschrift Light SemiCondensed" w:hAnsi="Bahnschrift Light SemiCondensed" w:cs="Bahnschrift Light SemiCondensed"/>
+          <w:b w:val="0"/>
+          <w:bCs w:val="0"/>
+          <w:i w:val="0"/>
+          <w:iCs w:val="0"/>
+          <w:color w:val="auto"/>
+          <w:sz w:val="24"/>
+          <w:szCs w:val="24"/>
+          <w:u w:val="none"/>
+          <w:lang w:val="pt-BR"/>
+        </w:rPr>
+      </w:pPr>
+      <w:r>
+        <w:rPr>
+          <w:rFonts w:hint="default" w:ascii="Bahnschrift Light SemiCondensed" w:hAnsi="Bahnschrift Light SemiCondensed" w:cs="Bahnschrift Light SemiCondensed"/>
+          <w:b w:val="0"/>
+          <w:bCs w:val="0"/>
+          <w:i w:val="0"/>
+          <w:iCs w:val="0"/>
+          <w:color w:val="auto"/>
+          <w:sz w:val="24"/>
+          <w:szCs w:val="24"/>
+          <w:u w:val="none"/>
+          <w:lang w:val="pt-BR"/>
+        </w:rPr>
+        <w:tab/>
+        <w:t>descricao CHARACTER VARYING(50) NOT NULL,</w:t>
+      </w:r>
+    </w:p>
+    <w:p>
+      <w:pPr>
+        <w:rPr>
+          <w:rFonts w:hint="default" w:ascii="Bahnschrift Light SemiCondensed" w:hAnsi="Bahnschrift Light SemiCondensed" w:cs="Bahnschrift Light SemiCondensed"/>
+          <w:b w:val="0"/>
+          <w:bCs w:val="0"/>
+          <w:i w:val="0"/>
+          <w:iCs w:val="0"/>
+          <w:color w:val="auto"/>
+          <w:sz w:val="24"/>
+          <w:szCs w:val="24"/>
+          <w:u w:val="none"/>
+          <w:lang w:val="pt-BR"/>
+        </w:rPr>
+      </w:pPr>
+      <w:r>
+        <w:rPr>
+          <w:rFonts w:hint="default" w:ascii="Bahnschrift Light SemiCondensed" w:hAnsi="Bahnschrift Light SemiCondensed" w:cs="Bahnschrift Light SemiCondensed"/>
+          <w:b w:val="0"/>
+          <w:bCs w:val="0"/>
+          <w:i w:val="0"/>
+          <w:iCs w:val="0"/>
+          <w:color w:val="auto"/>
+          <w:sz w:val="24"/>
+          <w:szCs w:val="24"/>
+          <w:u w:val="none"/>
+          <w:lang w:val="pt-BR"/>
+        </w:rPr>
+        <w:tab/>
+        <w:t>preco MONEY NOT NULL,</w:t>
+      </w:r>
+    </w:p>
+    <w:p>
+      <w:pPr>
+        <w:rPr>
+          <w:rFonts w:hint="default" w:ascii="Bahnschrift Light SemiCondensed" w:hAnsi="Bahnschrift Light SemiCondensed" w:cs="Bahnschrift Light SemiCondensed"/>
+          <w:b/>
+          <w:bCs/>
+          <w:i w:val="0"/>
+          <w:iCs w:val="0"/>
+          <w:color w:val="auto"/>
+          <w:sz w:val="24"/>
+          <w:szCs w:val="24"/>
+          <w:u w:val="none"/>
+          <w:lang w:val="pt-BR"/>
+        </w:rPr>
+      </w:pPr>
+      <w:r>
+        <w:rPr>
+          <w:rFonts w:hint="default" w:ascii="Bahnschrift Light SemiCondensed" w:hAnsi="Bahnschrift Light SemiCondensed" w:cs="Bahnschrift Light SemiCondensed"/>
+          <w:b w:val="0"/>
+          <w:bCs w:val="0"/>
+          <w:i w:val="0"/>
+          <w:iCs w:val="0"/>
+          <w:color w:val="auto"/>
+          <w:sz w:val="24"/>
+          <w:szCs w:val="24"/>
+          <w:u w:val="none"/>
+          <w:lang w:val="pt-BR"/>
+        </w:rPr>
+        <w:tab/>
+      </w:r>
+      <w:r>
+        <w:rPr>
+          <w:rFonts w:hint="default" w:ascii="Bahnschrift Light SemiCondensed" w:hAnsi="Bahnschrift Light SemiCondensed" w:cs="Bahnschrift Light SemiCondensed"/>
+          <w:b w:val="0"/>
+          <w:bCs w:val="0"/>
+          <w:i w:val="0"/>
+          <w:iCs w:val="0"/>
+          <w:color w:val="auto"/>
+          <w:sz w:val="24"/>
+          <w:szCs w:val="24"/>
+          <w:u w:val="single"/>
+          <w:lang w:val="pt-BR"/>
+        </w:rPr>
+        <w:t>nome_da_coluna_fk</w:t>
+      </w:r>
+      <w:r>
+        <w:rPr>
+          <w:rFonts w:hint="default" w:ascii="Bahnschrift Light SemiCondensed" w:hAnsi="Bahnschrift Light SemiCondensed" w:cs="Bahnschrift Light SemiCondensed"/>
+          <w:b w:val="0"/>
+          <w:bCs w:val="0"/>
+          <w:i w:val="0"/>
+          <w:iCs w:val="0"/>
+          <w:color w:val="auto"/>
+          <w:sz w:val="24"/>
+          <w:szCs w:val="24"/>
+          <w:u w:val="none"/>
+          <w:lang w:val="pt-BR"/>
+        </w:rPr>
+        <w:t xml:space="preserve"> </w:t>
+      </w:r>
+      <w:r>
+        <w:rPr>
+          <w:rFonts w:hint="default" w:ascii="Bahnschrift Light SemiCondensed" w:hAnsi="Bahnschrift Light SemiCondensed" w:cs="Bahnschrift Light SemiCondensed"/>
+          <w:b/>
+          <w:bCs/>
+          <w:i w:val="0"/>
+          <w:iCs w:val="0"/>
+          <w:color w:val="auto"/>
+          <w:sz w:val="24"/>
+          <w:szCs w:val="24"/>
+          <w:u w:val="none"/>
+          <w:lang w:val="pt-BR"/>
+        </w:rPr>
+        <w:t xml:space="preserve">INT REFERENCES </w:t>
+      </w:r>
+      <w:r>
+        <w:rPr>
+          <w:rFonts w:hint="default" w:ascii="Bahnschrift Light SemiCondensed" w:hAnsi="Bahnschrift Light SemiCondensed" w:cs="Bahnschrift Light SemiCondensed"/>
+          <w:b w:val="0"/>
+          <w:bCs w:val="0"/>
+          <w:i w:val="0"/>
+          <w:iCs w:val="0"/>
+          <w:color w:val="auto"/>
+          <w:sz w:val="24"/>
+          <w:szCs w:val="24"/>
+          <w:u w:val="single"/>
+          <w:lang w:val="pt-BR"/>
+        </w:rPr>
+        <w:t>nome_da_tabela_estrangeira(</w:t>
+      </w:r>
+      <w:r>
+        <w:rPr>
+          <w:rFonts w:hint="default" w:ascii="Bahnschrift Light SemiCondensed" w:hAnsi="Bahnschrift Light SemiCondensed" w:cs="Bahnschrift Light SemiCondensed"/>
+          <w:b w:val="0"/>
+          <w:bCs w:val="0"/>
+          <w:i w:val="0"/>
+          <w:iCs w:val="0"/>
+          <w:color w:val="auto"/>
+          <w:sz w:val="24"/>
+          <w:szCs w:val="24"/>
+          <w:u w:val="single"/>
+          <w:lang w:val="pt-BR"/>
+        </w:rPr>
+        <w:t>pk_da_tabela_estrangeira)</w:t>
+      </w:r>
+      <w:r>
+        <w:rPr>
+          <w:rFonts w:hint="default" w:ascii="Bahnschrift Light SemiCondensed" w:hAnsi="Bahnschrift Light SemiCondensed" w:cs="Bahnschrift Light SemiCondensed"/>
+          <w:b w:val="0"/>
+          <w:bCs w:val="0"/>
+          <w:i w:val="0"/>
+          <w:iCs w:val="0"/>
+          <w:color w:val="auto"/>
+          <w:sz w:val="24"/>
+          <w:szCs w:val="24"/>
+          <w:u w:val="none"/>
+          <w:lang w:val="pt-BR"/>
+        </w:rPr>
+        <w:t xml:space="preserve"> </w:t>
+      </w:r>
+      <w:r>
+        <w:rPr>
+          <w:rFonts w:hint="default" w:ascii="Bahnschrift Light SemiCondensed" w:hAnsi="Bahnschrift Light SemiCondensed" w:cs="Bahnschrift Light SemiCondensed"/>
+          <w:b/>
+          <w:bCs/>
+          <w:i w:val="0"/>
+          <w:iCs w:val="0"/>
+          <w:color w:val="auto"/>
+          <w:sz w:val="24"/>
+          <w:szCs w:val="24"/>
+          <w:u w:val="none"/>
+          <w:lang w:val="pt-BR"/>
+        </w:rPr>
+        <w:t>NOT NULL</w:t>
+      </w:r>
+    </w:p>
+    <w:p>
+      <w:pPr>
+        <w:rPr>
+          <w:rFonts w:hint="default" w:ascii="Bahnschrift Light SemiCondensed" w:hAnsi="Bahnschrift Light SemiCondensed" w:cs="Bahnschrift Light SemiCondensed"/>
+          <w:b w:val="0"/>
+          <w:bCs w:val="0"/>
+          <w:i w:val="0"/>
+          <w:iCs w:val="0"/>
+          <w:color w:val="auto"/>
+          <w:sz w:val="24"/>
+          <w:szCs w:val="24"/>
+          <w:u w:val="none"/>
+          <w:lang w:val="pt-BR"/>
+        </w:rPr>
+      </w:pPr>
+      <w:r>
+        <w:rPr>
+          <w:rFonts w:hint="default" w:ascii="Bahnschrift Light SemiCondensed" w:hAnsi="Bahnschrift Light SemiCondensed" w:cs="Bahnschrift Light SemiCondensed"/>
+          <w:b w:val="0"/>
+          <w:bCs w:val="0"/>
+          <w:i w:val="0"/>
+          <w:iCs w:val="0"/>
+          <w:color w:val="auto"/>
+          <w:sz w:val="24"/>
+          <w:szCs w:val="24"/>
+          <w:u w:val="none"/>
+          <w:lang w:val="pt-BR"/>
+        </w:rPr>
+        <w:t>);</w:t>
+      </w:r>
+      <w:r>
+        <w:rPr>
+          <w:rFonts w:hint="default" w:ascii="Bahnschrift Light SemiCondensed" w:hAnsi="Bahnschrift Light SemiCondensed" w:cs="Bahnschrift Light SemiCondensed"/>
+          <w:b w:val="0"/>
+          <w:bCs w:val="0"/>
+          <w:i w:val="0"/>
+          <w:iCs w:val="0"/>
+          <w:color w:val="auto"/>
+          <w:sz w:val="24"/>
+          <w:szCs w:val="24"/>
+          <w:u w:val="none"/>
+          <w:lang w:val="pt-BR"/>
+        </w:rPr>
+        <w:tab/>
+        <w:t/>
+      </w:r>
+      <w:r>
+        <w:rPr>
+          <w:rFonts w:hint="default" w:ascii="Bahnschrift Light SemiCondensed" w:hAnsi="Bahnschrift Light SemiCondensed" w:cs="Bahnschrift Light SemiCondensed"/>
+          <w:b w:val="0"/>
+          <w:bCs w:val="0"/>
+          <w:i w:val="0"/>
+          <w:iCs w:val="0"/>
+          <w:color w:val="auto"/>
+          <w:sz w:val="24"/>
+          <w:szCs w:val="24"/>
+          <w:u w:val="none"/>
+          <w:lang w:val="pt-BR"/>
+        </w:rPr>
+        <w:tab/>
+        <w:t/>
+      </w:r>
+      <w:r>
+        <w:rPr>
+          <w:rFonts w:hint="default" w:ascii="Bahnschrift Light SemiCondensed" w:hAnsi="Bahnschrift Light SemiCondensed" w:cs="Bahnschrift Light SemiCondensed"/>
+          <w:b w:val="0"/>
+          <w:bCs w:val="0"/>
+          <w:i w:val="0"/>
+          <w:iCs w:val="0"/>
+          <w:color w:val="auto"/>
+          <w:sz w:val="24"/>
+          <w:szCs w:val="24"/>
+          <w:u w:val="none"/>
+          <w:lang w:val="pt-BR"/>
+        </w:rPr>
+        <w:tab/>
+        <w:t>→</w:t>
+      </w:r>
+      <w:r>
+        <w:rPr>
+          <w:rFonts w:hint="default" w:ascii="Bahnschrift Light SemiCondensed" w:hAnsi="Bahnschrift Light SemiCondensed" w:cs="Bahnschrift Light SemiCondensed"/>
+          <w:b w:val="0"/>
+          <w:bCs w:val="0"/>
+          <w:i w:val="0"/>
+          <w:iCs w:val="0"/>
+          <w:color w:val="auto"/>
+          <w:sz w:val="24"/>
+          <w:szCs w:val="24"/>
+          <w:u w:val="none"/>
+          <w:lang w:val="pt-BR"/>
+        </w:rPr>
+        <w:tab/>
+        <w:t/>
+      </w:r>
+      <w:r>
+        <w:rPr>
+          <w:rFonts w:hint="default" w:ascii="Bahnschrift Light SemiCondensed" w:hAnsi="Bahnschrift Light SemiCondensed" w:cs="Bahnschrift Light SemiCondensed"/>
+          <w:b w:val="0"/>
+          <w:bCs w:val="0"/>
+          <w:i w:val="0"/>
+          <w:iCs w:val="0"/>
+          <w:color w:val="auto"/>
+          <w:sz w:val="24"/>
+          <w:szCs w:val="24"/>
+          <w:u w:val="none"/>
+          <w:lang w:val="pt-BR"/>
+        </w:rPr>
+        <w:tab/>
+        <w:t xml:space="preserve">Comando utilizado para referenciar uma </w:t>
+      </w:r>
+    </w:p>
+    <w:p>
+      <w:pPr>
+        <w:rPr>
+          <w:rFonts w:hint="default" w:ascii="Bahnschrift Light SemiCondensed" w:hAnsi="Bahnschrift Light SemiCondensed" w:cs="Bahnschrift Light SemiCondensed"/>
+          <w:b w:val="0"/>
+          <w:bCs w:val="0"/>
+          <w:i w:val="0"/>
+          <w:iCs w:val="0"/>
+          <w:color w:val="auto"/>
+          <w:sz w:val="24"/>
+          <w:szCs w:val="24"/>
+          <w:u w:val="none"/>
+          <w:lang w:val="pt-BR"/>
+        </w:rPr>
+      </w:pPr>
+    </w:p>
+    <w:p>
+      <w:pPr>
+        <w:rPr>
+          <w:rFonts w:hint="default" w:ascii="Bahnschrift Light SemiCondensed" w:hAnsi="Bahnschrift Light SemiCondensed" w:cs="Bahnschrift Light SemiCondensed"/>
+          <w:b w:val="0"/>
+          <w:bCs w:val="0"/>
+          <w:i w:val="0"/>
+          <w:iCs w:val="0"/>
+          <w:color w:val="auto"/>
+          <w:sz w:val="24"/>
+          <w:szCs w:val="24"/>
+          <w:u w:val="none"/>
+          <w:lang w:val="pt-BR"/>
+        </w:rPr>
+      </w:pPr>
+      <w:r>
+        <w:rPr>
+          <w:rFonts w:hint="default" w:ascii="Bahnschrift Light SemiCondensed" w:hAnsi="Bahnschrift Light SemiCondensed" w:cs="Bahnschrift Light SemiCondensed"/>
+          <w:b w:val="0"/>
+          <w:bCs w:val="0"/>
+          <w:i w:val="0"/>
+          <w:iCs w:val="0"/>
+          <w:color w:val="auto"/>
+          <w:sz w:val="24"/>
+          <w:szCs w:val="24"/>
+          <w:u w:val="none"/>
+          <w:lang w:val="pt-BR"/>
+        </w:rPr>
+        <w:t>tabela a uma tabela estrangeira.</w:t>
+      </w:r>
+    </w:p>
+    <w:p>
+      <w:pPr>
+        <w:rPr>
+          <w:rFonts w:hint="default" w:ascii="Bahnschrift Light SemiCondensed" w:hAnsi="Bahnschrift Light SemiCondensed" w:cs="Bahnschrift Light SemiCondensed"/>
+          <w:b w:val="0"/>
+          <w:bCs w:val="0"/>
+          <w:i w:val="0"/>
+          <w:iCs w:val="0"/>
+          <w:color w:val="auto"/>
+          <w:sz w:val="24"/>
+          <w:szCs w:val="24"/>
+          <w:u w:val="none"/>
+          <w:lang w:val="pt-BR"/>
+        </w:rPr>
+      </w:pPr>
+    </w:p>
+    <w:p>
+      <w:pPr>
+        <w:rPr>
+          <w:rFonts w:hint="default" w:ascii="Bahnschrift Light SemiCondensed" w:hAnsi="Bahnschrift Light SemiCondensed" w:cs="Bahnschrift Light SemiCondensed"/>
+          <w:b w:val="0"/>
+          <w:bCs w:val="0"/>
+          <w:i w:val="0"/>
+          <w:iCs w:val="0"/>
+          <w:color w:val="auto"/>
+          <w:sz w:val="24"/>
+          <w:szCs w:val="24"/>
+          <w:u w:val="none"/>
+          <w:lang w:val="pt-BR"/>
+        </w:rPr>
+      </w:pPr>
+    </w:p>
+    <w:p>
+      <w:pPr>
+        <w:rPr>
+          <w:rFonts w:hint="default" w:ascii="Bahnschrift Light SemiCondensed" w:hAnsi="Bahnschrift Light SemiCondensed" w:cs="Bahnschrift Light SemiCondensed"/>
+          <w:b w:val="0"/>
+          <w:bCs w:val="0"/>
+          <w:i w:val="0"/>
+          <w:iCs w:val="0"/>
+          <w:color w:val="auto"/>
+          <w:sz w:val="24"/>
+          <w:szCs w:val="24"/>
+          <w:u w:val="none"/>
+          <w:lang w:val="pt-BR"/>
+        </w:rPr>
+      </w:pPr>
+      <w:r>
+        <w:rPr>
+          <w:rFonts w:hint="default" w:ascii="Bahnschrift Light SemiCondensed" w:hAnsi="Bahnschrift Light SemiCondensed" w:cs="Bahnschrift Light SemiCondensed"/>
+          <w:b/>
+          <w:bCs/>
+          <w:i w:val="0"/>
+          <w:iCs w:val="0"/>
+          <w:color w:val="auto"/>
+          <w:sz w:val="24"/>
+          <w:szCs w:val="24"/>
+          <w:u w:val="none"/>
+          <w:lang w:val="pt-BR"/>
+        </w:rPr>
+        <w:t xml:space="preserve">INSERT INTO </w:t>
+      </w:r>
+      <w:r>
+        <w:rPr>
+          <w:rFonts w:hint="default" w:ascii="Bahnschrift Light SemiCondensed" w:hAnsi="Bahnschrift Light SemiCondensed" w:cs="Bahnschrift Light SemiCondensed"/>
+          <w:b w:val="0"/>
+          <w:bCs w:val="0"/>
+          <w:i w:val="0"/>
+          <w:iCs w:val="0"/>
+          <w:color w:val="auto"/>
+          <w:sz w:val="24"/>
+          <w:szCs w:val="24"/>
+          <w:u w:val="single"/>
+          <w:lang w:val="pt-BR"/>
+        </w:rPr>
+        <w:t>nome_da_tabela</w:t>
+      </w:r>
+    </w:p>
+    <w:p>
+      <w:pPr>
+        <w:rPr>
+          <w:rFonts w:hint="default" w:ascii="Bahnschrift Light SemiCondensed" w:hAnsi="Bahnschrift Light SemiCondensed" w:cs="Bahnschrift Light SemiCondensed"/>
+          <w:b/>
+          <w:bCs/>
+          <w:i w:val="0"/>
+          <w:iCs w:val="0"/>
+          <w:color w:val="auto"/>
+          <w:sz w:val="24"/>
+          <w:szCs w:val="24"/>
+          <w:u w:val="none"/>
+          <w:lang w:val="pt-BR"/>
+        </w:rPr>
+      </w:pPr>
+      <w:r>
+        <w:rPr>
+          <w:rFonts w:hint="default" w:ascii="Bahnschrift Light SemiCondensed" w:hAnsi="Bahnschrift Light SemiCondensed" w:cs="Bahnschrift Light SemiCondensed"/>
+          <w:b/>
+          <w:bCs/>
+          <w:i w:val="0"/>
+          <w:iCs w:val="0"/>
+          <w:color w:val="auto"/>
+          <w:sz w:val="24"/>
+          <w:szCs w:val="24"/>
+          <w:u w:val="none"/>
+          <w:lang w:val="pt-BR"/>
+        </w:rPr>
+        <w:t>(</w:t>
+      </w:r>
+      <w:r>
+        <w:rPr>
+          <w:rFonts w:hint="default" w:ascii="Bahnschrift Light SemiCondensed" w:hAnsi="Bahnschrift Light SemiCondensed" w:cs="Bahnschrift Light SemiCondensed"/>
+          <w:b w:val="0"/>
+          <w:bCs w:val="0"/>
+          <w:i w:val="0"/>
+          <w:iCs w:val="0"/>
+          <w:color w:val="auto"/>
+          <w:sz w:val="24"/>
+          <w:szCs w:val="24"/>
+          <w:u w:val="single"/>
+          <w:lang w:val="pt-BR"/>
+        </w:rPr>
+        <w:t>nome_da_coluna</w:t>
+      </w:r>
+      <w:r>
+        <w:rPr>
+          <w:rFonts w:hint="default" w:ascii="Bahnschrift Light SemiCondensed" w:hAnsi="Bahnschrift Light SemiCondensed" w:cs="Bahnschrift Light SemiCondensed"/>
+          <w:b/>
+          <w:bCs/>
+          <w:i w:val="0"/>
+          <w:iCs w:val="0"/>
+          <w:color w:val="auto"/>
+          <w:sz w:val="24"/>
+          <w:szCs w:val="24"/>
+          <w:u w:val="none"/>
+          <w:lang w:val="pt-BR"/>
+        </w:rPr>
+        <w:t>)</w:t>
+      </w:r>
+    </w:p>
+    <w:p>
+      <w:pPr>
+        <w:rPr>
+          <w:rFonts w:hint="default" w:ascii="Bahnschrift Light SemiCondensed" w:hAnsi="Bahnschrift Light SemiCondensed" w:cs="Bahnschrift Light SemiCondensed"/>
+          <w:b/>
+          <w:bCs/>
+          <w:i w:val="0"/>
+          <w:iCs w:val="0"/>
+          <w:color w:val="auto"/>
+          <w:sz w:val="24"/>
+          <w:szCs w:val="24"/>
+          <w:u w:val="none"/>
+          <w:lang w:val="pt-BR"/>
+        </w:rPr>
+      </w:pPr>
+      <w:r>
+        <w:rPr>
+          <w:rFonts w:hint="default" w:ascii="Bahnschrift Light SemiCondensed" w:hAnsi="Bahnschrift Light SemiCondensed" w:cs="Bahnschrift Light SemiCondensed"/>
+          <w:b/>
+          <w:bCs/>
+          <w:i w:val="0"/>
+          <w:iCs w:val="0"/>
+          <w:color w:val="auto"/>
+          <w:sz w:val="24"/>
+          <w:szCs w:val="24"/>
+          <w:u w:val="none"/>
+          <w:lang w:val="pt-BR"/>
+        </w:rPr>
+        <w:t>VALUES</w:t>
+      </w:r>
+    </w:p>
+    <w:p>
+      <w:pPr>
+        <w:rPr>
+          <w:rFonts w:hint="default" w:ascii="Bahnschrift Light SemiCondensed" w:hAnsi="Bahnschrift Light SemiCondensed" w:cs="Bahnschrift Light SemiCondensed"/>
+          <w:b w:val="0"/>
+          <w:bCs w:val="0"/>
+          <w:i w:val="0"/>
+          <w:iCs w:val="0"/>
+          <w:color w:val="auto"/>
+          <w:sz w:val="24"/>
+          <w:szCs w:val="24"/>
+          <w:u w:val="none"/>
+          <w:lang w:val="pt-BR"/>
+        </w:rPr>
+      </w:pPr>
+      <w:r>
+        <w:rPr>
+          <w:rFonts w:hint="default" w:ascii="Bahnschrift Light SemiCondensed" w:hAnsi="Bahnschrift Light SemiCondensed" w:cs="Bahnschrift Light SemiCondensed"/>
+          <w:b/>
+          <w:bCs/>
+          <w:i w:val="0"/>
+          <w:iCs w:val="0"/>
+          <w:color w:val="auto"/>
+          <w:sz w:val="24"/>
+          <w:szCs w:val="24"/>
+          <w:u w:val="none"/>
+          <w:lang w:val="pt-BR"/>
+        </w:rPr>
+        <w:t>(‘</w:t>
+      </w:r>
+      <w:r>
+        <w:rPr>
+          <w:rFonts w:hint="default" w:ascii="Bahnschrift Light SemiCondensed" w:hAnsi="Bahnschrift Light SemiCondensed" w:cs="Bahnschrift Light SemiCondensed"/>
+          <w:b w:val="0"/>
+          <w:bCs w:val="0"/>
+          <w:i w:val="0"/>
+          <w:iCs w:val="0"/>
+          <w:color w:val="auto"/>
+          <w:sz w:val="24"/>
+          <w:szCs w:val="24"/>
+          <w:u w:val="single"/>
+          <w:lang w:val="pt-BR"/>
+        </w:rPr>
+        <w:t>valor</w:t>
+      </w:r>
+      <w:r>
+        <w:rPr>
+          <w:rFonts w:hint="default" w:ascii="Bahnschrift Light SemiCondensed" w:hAnsi="Bahnschrift Light SemiCondensed" w:cs="Bahnschrift Light SemiCondensed"/>
+          <w:b/>
+          <w:bCs/>
+          <w:i w:val="0"/>
+          <w:iCs w:val="0"/>
+          <w:color w:val="auto"/>
+          <w:sz w:val="24"/>
+          <w:szCs w:val="24"/>
+          <w:u w:val="none"/>
+          <w:lang w:val="pt-BR"/>
+        </w:rPr>
+        <w:t>’);</w:t>
+      </w:r>
+      <w:r>
+        <w:rPr>
+          <w:rFonts w:hint="default" w:ascii="Bahnschrift Light SemiCondensed" w:hAnsi="Bahnschrift Light SemiCondensed" w:cs="Bahnschrift Light SemiCondensed"/>
+          <w:b w:val="0"/>
+          <w:bCs w:val="0"/>
+          <w:i w:val="0"/>
+          <w:iCs w:val="0"/>
+          <w:color w:val="auto"/>
+          <w:sz w:val="24"/>
+          <w:szCs w:val="24"/>
+          <w:u w:val="none"/>
+          <w:lang w:val="pt-BR"/>
+        </w:rPr>
+        <w:t xml:space="preserve"> </w:t>
+      </w:r>
+      <w:r>
+        <w:rPr>
+          <w:rFonts w:hint="default" w:ascii="Bahnschrift Light SemiCondensed" w:hAnsi="Bahnschrift Light SemiCondensed" w:cs="Bahnschrift Light SemiCondensed"/>
+          <w:b w:val="0"/>
+          <w:bCs w:val="0"/>
+          <w:i w:val="0"/>
+          <w:iCs w:val="0"/>
+          <w:color w:val="auto"/>
+          <w:sz w:val="24"/>
+          <w:szCs w:val="24"/>
+          <w:u w:val="none"/>
+          <w:lang w:val="pt-BR"/>
+        </w:rPr>
+        <w:tab/>
+        <w:t/>
+      </w:r>
+      <w:r>
+        <w:rPr>
+          <w:rFonts w:hint="default" w:ascii="Bahnschrift Light SemiCondensed" w:hAnsi="Bahnschrift Light SemiCondensed" w:cs="Bahnschrift Light SemiCondensed"/>
+          <w:b w:val="0"/>
+          <w:bCs w:val="0"/>
+          <w:i w:val="0"/>
+          <w:iCs w:val="0"/>
+          <w:color w:val="auto"/>
+          <w:sz w:val="24"/>
+          <w:szCs w:val="24"/>
+          <w:u w:val="none"/>
+          <w:lang w:val="pt-BR"/>
+        </w:rPr>
+        <w:tab/>
+        <w:t/>
+      </w:r>
+      <w:r>
+        <w:rPr>
+          <w:rFonts w:hint="default" w:ascii="Bahnschrift Light SemiCondensed" w:hAnsi="Bahnschrift Light SemiCondensed" w:cs="Bahnschrift Light SemiCondensed"/>
+          <w:b w:val="0"/>
+          <w:bCs w:val="0"/>
+          <w:i w:val="0"/>
+          <w:iCs w:val="0"/>
+          <w:color w:val="auto"/>
+          <w:sz w:val="24"/>
+          <w:szCs w:val="24"/>
+          <w:u w:val="none"/>
+          <w:lang w:val="pt-BR"/>
+        </w:rPr>
+        <w:tab/>
+        <w:t>→</w:t>
+      </w:r>
+      <w:r>
+        <w:rPr>
+          <w:rFonts w:hint="default" w:ascii="Bahnschrift Light SemiCondensed" w:hAnsi="Bahnschrift Light SemiCondensed" w:cs="Bahnschrift Light SemiCondensed"/>
+          <w:b w:val="0"/>
+          <w:bCs w:val="0"/>
+          <w:i w:val="0"/>
+          <w:iCs w:val="0"/>
+          <w:color w:val="auto"/>
+          <w:sz w:val="24"/>
+          <w:szCs w:val="24"/>
+          <w:u w:val="none"/>
+          <w:lang w:val="pt-BR"/>
+        </w:rPr>
+        <w:tab/>
+        <w:t/>
+      </w:r>
+      <w:r>
+        <w:rPr>
+          <w:rFonts w:hint="default" w:ascii="Bahnschrift Light SemiCondensed" w:hAnsi="Bahnschrift Light SemiCondensed" w:cs="Bahnschrift Light SemiCondensed"/>
+          <w:b w:val="0"/>
+          <w:bCs w:val="0"/>
+          <w:i w:val="0"/>
+          <w:iCs w:val="0"/>
+          <w:color w:val="auto"/>
+          <w:sz w:val="24"/>
+          <w:szCs w:val="24"/>
+          <w:u w:val="none"/>
+          <w:lang w:val="pt-BR"/>
+        </w:rPr>
+        <w:tab/>
+        <w:t xml:space="preserve">Comando utilizado para inserir dados </w:t>
+      </w:r>
+    </w:p>
+    <w:p>
+      <w:pPr>
+        <w:rPr>
+          <w:rFonts w:hint="default" w:ascii="Bahnschrift Light SemiCondensed" w:hAnsi="Bahnschrift Light SemiCondensed" w:cs="Bahnschrift Light SemiCondensed"/>
+          <w:b w:val="0"/>
+          <w:bCs w:val="0"/>
+          <w:i w:val="0"/>
+          <w:iCs w:val="0"/>
+          <w:color w:val="auto"/>
+          <w:sz w:val="24"/>
+          <w:szCs w:val="24"/>
+          <w:u w:val="none"/>
+          <w:lang w:val="pt-BR"/>
+        </w:rPr>
+      </w:pPr>
+    </w:p>
+    <w:p>
+      <w:pPr>
+        <w:rPr>
+          <w:rFonts w:hint="default" w:ascii="Bahnschrift Light SemiCondensed" w:hAnsi="Bahnschrift Light SemiCondensed" w:cs="Bahnschrift Light SemiCondensed"/>
+          <w:b w:val="0"/>
+          <w:bCs w:val="0"/>
+          <w:i w:val="0"/>
+          <w:iCs w:val="0"/>
+          <w:color w:val="auto"/>
+          <w:sz w:val="24"/>
+          <w:szCs w:val="24"/>
+          <w:u w:val="none"/>
+          <w:lang w:val="pt-BR"/>
+        </w:rPr>
+      </w:pPr>
+      <w:r>
+        <w:rPr>
+          <w:rFonts w:hint="default" w:ascii="Bahnschrift Light SemiCondensed" w:hAnsi="Bahnschrift Light SemiCondensed" w:cs="Bahnschrift Light SemiCondensed"/>
+          <w:b w:val="0"/>
+          <w:bCs w:val="0"/>
+          <w:i w:val="0"/>
+          <w:iCs w:val="0"/>
+          <w:color w:val="auto"/>
+          <w:sz w:val="24"/>
+          <w:szCs w:val="24"/>
+          <w:u w:val="none"/>
+          <w:lang w:val="pt-BR"/>
+        </w:rPr>
+        <w:t>em uma tabela.</w:t>
+      </w:r>
+    </w:p>
+    <w:p>
+      <w:pPr>
+        <w:rPr>
+          <w:rFonts w:hint="default" w:ascii="Bahnschrift Light SemiCondensed" w:hAnsi="Bahnschrift Light SemiCondensed" w:cs="Bahnschrift Light SemiCondensed"/>
+          <w:b w:val="0"/>
+          <w:bCs w:val="0"/>
+          <w:i w:val="0"/>
+          <w:iCs w:val="0"/>
+          <w:color w:val="auto"/>
+          <w:sz w:val="24"/>
+          <w:szCs w:val="24"/>
+          <w:u w:val="none"/>
+          <w:lang w:val="pt-BR"/>
+        </w:rPr>
+      </w:pPr>
+    </w:p>
+    <w:p>
+      <w:pPr>
+        <w:rPr>
+          <w:rFonts w:hint="default" w:ascii="Bahnschrift Light SemiCondensed" w:hAnsi="Bahnschrift Light SemiCondensed" w:cs="Bahnschrift Light SemiCondensed"/>
+          <w:b/>
+          <w:bCs/>
+          <w:i w:val="0"/>
+          <w:iCs w:val="0"/>
+          <w:color w:val="auto"/>
+          <w:sz w:val="24"/>
+          <w:szCs w:val="24"/>
+          <w:u w:val="none"/>
+          <w:lang w:val="pt-BR"/>
+        </w:rPr>
+      </w:pPr>
+    </w:p>
+    <w:p>
+      <w:pPr>
+        <w:rPr>
+          <w:rFonts w:hint="default" w:ascii="Bahnschrift Light SemiCondensed" w:hAnsi="Bahnschrift Light SemiCondensed" w:cs="Bahnschrift Light SemiCondensed"/>
+          <w:b w:val="0"/>
+          <w:bCs w:val="0"/>
+          <w:i w:val="0"/>
+          <w:iCs w:val="0"/>
+          <w:color w:val="auto"/>
+          <w:sz w:val="24"/>
+          <w:szCs w:val="24"/>
+          <w:u w:val="none"/>
+          <w:lang w:val="pt-BR"/>
+        </w:rPr>
+      </w:pPr>
+      <w:r>
+        <w:rPr>
+          <w:rFonts w:hint="default" w:ascii="Bahnschrift Light SemiCondensed" w:hAnsi="Bahnschrift Light SemiCondensed" w:cs="Bahnschrift Light SemiCondensed"/>
+          <w:b/>
+          <w:bCs/>
+          <w:i w:val="0"/>
+          <w:iCs w:val="0"/>
+          <w:color w:val="auto"/>
+          <w:sz w:val="24"/>
+          <w:szCs w:val="24"/>
+          <w:u w:val="none"/>
+          <w:lang w:val="pt-BR"/>
+        </w:rPr>
+        <w:t>SELECT * FROM</w:t>
+      </w:r>
+      <w:r>
+        <w:rPr>
+          <w:rFonts w:hint="default" w:ascii="Bahnschrift Light SemiCondensed" w:hAnsi="Bahnschrift Light SemiCondensed" w:cs="Bahnschrift Light SemiCondensed"/>
+          <w:b w:val="0"/>
+          <w:bCs w:val="0"/>
+          <w:i w:val="0"/>
+          <w:iCs w:val="0"/>
+          <w:color w:val="auto"/>
+          <w:sz w:val="24"/>
+          <w:szCs w:val="24"/>
+          <w:u w:val="none"/>
+          <w:lang w:val="pt-BR"/>
+        </w:rPr>
+        <w:t xml:space="preserve"> </w:t>
+      </w:r>
+      <w:r>
+        <w:rPr>
+          <w:rFonts w:hint="default" w:ascii="Bahnschrift Light SemiCondensed" w:hAnsi="Bahnschrift Light SemiCondensed" w:cs="Bahnschrift Light SemiCondensed"/>
+          <w:b w:val="0"/>
+          <w:bCs w:val="0"/>
+          <w:i w:val="0"/>
+          <w:iCs w:val="0"/>
+          <w:color w:val="auto"/>
+          <w:sz w:val="24"/>
+          <w:szCs w:val="24"/>
+          <w:u w:val="single"/>
+          <w:lang w:val="pt-BR"/>
+        </w:rPr>
+        <w:t>nome_da_tabela</w:t>
+      </w:r>
+      <w:r>
+        <w:rPr>
+          <w:rFonts w:hint="default" w:ascii="Bahnschrift Light SemiCondensed" w:hAnsi="Bahnschrift Light SemiCondensed" w:cs="Bahnschrift Light SemiCondensed"/>
+          <w:b w:val="0"/>
+          <w:bCs w:val="0"/>
+          <w:i w:val="0"/>
+          <w:iCs w:val="0"/>
+          <w:color w:val="auto"/>
+          <w:sz w:val="24"/>
+          <w:szCs w:val="24"/>
+          <w:u w:val="none"/>
+          <w:lang w:val="pt-BR"/>
+        </w:rPr>
+        <w:tab/>
+        <w:t/>
+      </w:r>
+      <w:r>
+        <w:rPr>
+          <w:rFonts w:hint="default" w:ascii="Bahnschrift Light SemiCondensed" w:hAnsi="Bahnschrift Light SemiCondensed" w:cs="Bahnschrift Light SemiCondensed"/>
+          <w:b w:val="0"/>
+          <w:bCs w:val="0"/>
+          <w:i w:val="0"/>
+          <w:iCs w:val="0"/>
+          <w:color w:val="auto"/>
+          <w:sz w:val="24"/>
+          <w:szCs w:val="24"/>
+          <w:u w:val="none"/>
+          <w:lang w:val="pt-BR"/>
+        </w:rPr>
+        <w:tab/>
+        <w:t/>
+      </w:r>
+      <w:r>
+        <w:rPr>
+          <w:rFonts w:hint="default" w:ascii="Bahnschrift Light SemiCondensed" w:hAnsi="Bahnschrift Light SemiCondensed" w:cs="Bahnschrift Light SemiCondensed"/>
+          <w:b w:val="0"/>
+          <w:bCs w:val="0"/>
+          <w:i w:val="0"/>
+          <w:iCs w:val="0"/>
+          <w:color w:val="auto"/>
+          <w:sz w:val="24"/>
+          <w:szCs w:val="24"/>
+          <w:u w:val="none"/>
+          <w:lang w:val="pt-BR"/>
+        </w:rPr>
+        <w:tab/>
+        <w:t>→</w:t>
+      </w:r>
+      <w:r>
+        <w:rPr>
+          <w:rFonts w:hint="default" w:ascii="Bahnschrift Light SemiCondensed" w:hAnsi="Bahnschrift Light SemiCondensed" w:cs="Bahnschrift Light SemiCondensed"/>
+          <w:b w:val="0"/>
+          <w:bCs w:val="0"/>
+          <w:i w:val="0"/>
+          <w:iCs w:val="0"/>
+          <w:color w:val="auto"/>
+          <w:sz w:val="24"/>
+          <w:szCs w:val="24"/>
+          <w:u w:val="none"/>
+          <w:lang w:val="pt-BR"/>
+        </w:rPr>
+        <w:tab/>
+        <w:t/>
+      </w:r>
+      <w:r>
+        <w:rPr>
+          <w:rFonts w:hint="default" w:ascii="Bahnschrift Light SemiCondensed" w:hAnsi="Bahnschrift Light SemiCondensed" w:cs="Bahnschrift Light SemiCondensed"/>
+          <w:b w:val="0"/>
+          <w:bCs w:val="0"/>
+          <w:i w:val="0"/>
+          <w:iCs w:val="0"/>
+          <w:color w:val="auto"/>
+          <w:sz w:val="24"/>
+          <w:szCs w:val="24"/>
+          <w:u w:val="none"/>
+          <w:lang w:val="pt-BR"/>
+        </w:rPr>
+        <w:tab/>
+        <w:t xml:space="preserve">Comando </w:t>
+      </w:r>
+    </w:p>
+    <w:p>
+      <w:pPr>
+        <w:rPr>
+          <w:rFonts w:hint="default" w:ascii="Bahnschrift Light SemiCondensed" w:hAnsi="Bahnschrift Light SemiCondensed" w:cs="Bahnschrift Light SemiCondensed"/>
+          <w:b w:val="0"/>
+          <w:bCs w:val="0"/>
+          <w:i w:val="0"/>
+          <w:iCs w:val="0"/>
+          <w:color w:val="auto"/>
+          <w:sz w:val="24"/>
+          <w:szCs w:val="24"/>
+          <w:u w:val="none"/>
+          <w:lang w:val="pt-BR"/>
+        </w:rPr>
+      </w:pPr>
+    </w:p>
+    <w:p>
+      <w:pPr>
+        <w:rPr>
+          <w:rFonts w:hint="default" w:ascii="Bahnschrift Light SemiCondensed" w:hAnsi="Bahnschrift Light SemiCondensed" w:cs="Bahnschrift Light SemiCondensed"/>
+          <w:b w:val="0"/>
+          <w:bCs w:val="0"/>
+          <w:i w:val="0"/>
+          <w:iCs w:val="0"/>
+          <w:color w:val="auto"/>
+          <w:sz w:val="24"/>
+          <w:szCs w:val="24"/>
+          <w:u w:val="none"/>
+          <w:lang w:val="pt-BR"/>
+        </w:rPr>
+      </w:pPr>
+      <w:r>
+        <w:rPr>
+          <w:rFonts w:hint="default" w:ascii="Bahnschrift Light SemiCondensed" w:hAnsi="Bahnschrift Light SemiCondensed" w:cs="Bahnschrift Light SemiCondensed"/>
+          <w:b w:val="0"/>
+          <w:bCs w:val="0"/>
+          <w:i w:val="0"/>
+          <w:iCs w:val="0"/>
+          <w:color w:val="auto"/>
+          <w:sz w:val="24"/>
+          <w:szCs w:val="24"/>
+          <w:u w:val="none"/>
+          <w:lang w:val="pt-BR"/>
+        </w:rPr>
+        <w:t>utilizado para verificar todos os dados de uma determinada tabela.</w:t>
+      </w:r>
+    </w:p>
+    <w:p>
+      <w:pPr>
+        <w:rPr>
+          <w:rFonts w:hint="default" w:ascii="Bahnschrift Light SemiCondensed" w:hAnsi="Bahnschrift Light SemiCondensed" w:cs="Bahnschrift Light SemiCondensed"/>
+          <w:b w:val="0"/>
+          <w:bCs w:val="0"/>
+          <w:i w:val="0"/>
+          <w:iCs w:val="0"/>
+          <w:color w:val="auto"/>
+          <w:sz w:val="24"/>
+          <w:szCs w:val="24"/>
+          <w:u w:val="none"/>
+          <w:lang w:val="pt-BR"/>
+        </w:rPr>
+      </w:pPr>
+    </w:p>
+    <w:p>
+      <w:pPr>
+        <w:rPr>
+          <w:rFonts w:hint="default" w:ascii="Bahnschrift Light SemiCondensed" w:hAnsi="Bahnschrift Light SemiCondensed" w:cs="Bahnschrift Light SemiCondensed"/>
+          <w:b w:val="0"/>
+          <w:bCs w:val="0"/>
+          <w:i w:val="0"/>
+          <w:iCs w:val="0"/>
+          <w:color w:val="auto"/>
+          <w:sz w:val="24"/>
+          <w:szCs w:val="24"/>
+          <w:u w:val="none"/>
+          <w:lang w:val="pt-BR"/>
+        </w:rPr>
+      </w:pPr>
+    </w:p>
+    <w:p>
+      <w:pPr>
+        <w:rPr>
+          <w:rFonts w:hint="default" w:ascii="Bahnschrift Light SemiCondensed" w:hAnsi="Bahnschrift Light SemiCondensed" w:cs="Bahnschrift Light SemiCondensed"/>
+          <w:b w:val="0"/>
+          <w:bCs w:val="0"/>
+          <w:i w:val="0"/>
+          <w:iCs w:val="0"/>
+          <w:color w:val="auto"/>
+          <w:sz w:val="24"/>
+          <w:szCs w:val="24"/>
+          <w:u w:val="none"/>
+          <w:lang w:val="pt-BR"/>
+        </w:rPr>
+      </w:pPr>
+      <w:r>
+        <w:rPr>
+          <w:rFonts w:hint="default" w:ascii="Bahnschrift Light SemiCondensed" w:hAnsi="Bahnschrift Light SemiCondensed" w:cs="Bahnschrift Light SemiCondensed"/>
+          <w:b/>
+          <w:bCs/>
+          <w:i w:val="0"/>
+          <w:iCs w:val="0"/>
+          <w:color w:val="auto"/>
+          <w:sz w:val="24"/>
+          <w:szCs w:val="24"/>
+          <w:u w:val="none"/>
+          <w:lang w:val="pt-BR"/>
+        </w:rPr>
+        <w:t xml:space="preserve">SELECT </w:t>
+      </w:r>
+      <w:r>
+        <w:rPr>
+          <w:rFonts w:hint="default" w:ascii="Bahnschrift Light SemiCondensed" w:hAnsi="Bahnschrift Light SemiCondensed" w:cs="Bahnschrift Light SemiCondensed"/>
+          <w:b w:val="0"/>
+          <w:bCs w:val="0"/>
+          <w:i w:val="0"/>
+          <w:iCs w:val="0"/>
+          <w:color w:val="auto"/>
+          <w:sz w:val="24"/>
+          <w:szCs w:val="24"/>
+          <w:u w:val="single"/>
+          <w:lang w:val="pt-BR"/>
+        </w:rPr>
+        <w:t>nome_da_coluna_especifica</w:t>
+      </w:r>
+      <w:r>
+        <w:rPr>
+          <w:rFonts w:hint="default" w:ascii="Bahnschrift Light SemiCondensed" w:hAnsi="Bahnschrift Light SemiCondensed" w:cs="Bahnschrift Light SemiCondensed"/>
+          <w:b/>
+          <w:bCs/>
+          <w:i w:val="0"/>
+          <w:iCs w:val="0"/>
+          <w:color w:val="auto"/>
+          <w:sz w:val="24"/>
+          <w:szCs w:val="24"/>
+          <w:u w:val="none"/>
+          <w:lang w:val="pt-BR"/>
+        </w:rPr>
+        <w:t xml:space="preserve"> FROM</w:t>
+      </w:r>
+      <w:r>
+        <w:rPr>
+          <w:rFonts w:hint="default" w:ascii="Bahnschrift Light SemiCondensed" w:hAnsi="Bahnschrift Light SemiCondensed" w:cs="Bahnschrift Light SemiCondensed"/>
+          <w:b w:val="0"/>
+          <w:bCs w:val="0"/>
+          <w:i w:val="0"/>
+          <w:iCs w:val="0"/>
+          <w:color w:val="auto"/>
+          <w:sz w:val="24"/>
+          <w:szCs w:val="24"/>
+          <w:u w:val="none"/>
+          <w:lang w:val="pt-BR"/>
+        </w:rPr>
+        <w:t xml:space="preserve"> </w:t>
+      </w:r>
+      <w:r>
+        <w:rPr>
+          <w:rFonts w:hint="default" w:ascii="Bahnschrift Light SemiCondensed" w:hAnsi="Bahnschrift Light SemiCondensed" w:cs="Bahnschrift Light SemiCondensed"/>
+          <w:b w:val="0"/>
+          <w:bCs w:val="0"/>
+          <w:i w:val="0"/>
+          <w:iCs w:val="0"/>
+          <w:color w:val="auto"/>
+          <w:sz w:val="24"/>
+          <w:szCs w:val="24"/>
+          <w:u w:val="single"/>
+          <w:lang w:val="pt-BR"/>
+        </w:rPr>
+        <w:t>nome_da_tabela</w:t>
+      </w:r>
+      <w:r>
+        <w:rPr>
+          <w:rFonts w:hint="default" w:ascii="Bahnschrift Light SemiCondensed" w:hAnsi="Bahnschrift Light SemiCondensed" w:cs="Bahnschrift Light SemiCondensed"/>
+          <w:b w:val="0"/>
+          <w:bCs w:val="0"/>
+          <w:i w:val="0"/>
+          <w:iCs w:val="0"/>
+          <w:color w:val="auto"/>
+          <w:sz w:val="24"/>
+          <w:szCs w:val="24"/>
+          <w:u w:val="none"/>
+          <w:lang w:val="pt-BR"/>
+        </w:rPr>
+        <w:tab/>
+      </w:r>
+      <w:r>
+        <w:rPr>
+          <w:rFonts w:hint="default" w:ascii="Bahnschrift Light SemiCondensed" w:hAnsi="Bahnschrift Light SemiCondensed" w:cs="Bahnschrift Light SemiCondensed"/>
+          <w:b w:val="0"/>
+          <w:bCs w:val="0"/>
+          <w:i w:val="0"/>
+          <w:iCs w:val="0"/>
+          <w:color w:val="auto"/>
+          <w:sz w:val="24"/>
+          <w:szCs w:val="24"/>
+          <w:u w:val="none"/>
+          <w:lang w:val="pt-BR"/>
+        </w:rPr>
+        <w:tab/>
+      </w:r>
+      <w:r>
+        <w:rPr>
+          <w:rFonts w:hint="default" w:ascii="Bahnschrift Light SemiCondensed" w:hAnsi="Bahnschrift Light SemiCondensed" w:cs="Bahnschrift Light SemiCondensed"/>
+          <w:b w:val="0"/>
+          <w:bCs w:val="0"/>
+          <w:i w:val="0"/>
+          <w:iCs w:val="0"/>
+          <w:color w:val="auto"/>
+          <w:sz w:val="24"/>
+          <w:szCs w:val="24"/>
+          <w:u w:val="none"/>
+          <w:lang w:val="pt-BR"/>
+        </w:rPr>
+        <w:tab/>
+      </w:r>
+      <w:r>
+        <w:rPr>
+          <w:rFonts w:hint="default" w:ascii="Bahnschrift Light SemiCondensed" w:hAnsi="Bahnschrift Light SemiCondensed" w:cs="Bahnschrift Light SemiCondensed"/>
+          <w:b w:val="0"/>
+          <w:bCs w:val="0"/>
+          <w:i w:val="0"/>
+          <w:iCs w:val="0"/>
+          <w:color w:val="auto"/>
+          <w:sz w:val="24"/>
+          <w:szCs w:val="24"/>
+          <w:u w:val="none"/>
+          <w:lang w:val="pt-BR"/>
+        </w:rPr>
+        <w:t>→</w:t>
+      </w:r>
+      <w:r>
+        <w:rPr>
+          <w:rFonts w:hint="default" w:ascii="Bahnschrift Light SemiCondensed" w:hAnsi="Bahnschrift Light SemiCondensed" w:cs="Bahnschrift Light SemiCondensed"/>
+          <w:b w:val="0"/>
+          <w:bCs w:val="0"/>
+          <w:i w:val="0"/>
+          <w:iCs w:val="0"/>
+          <w:color w:val="auto"/>
+          <w:sz w:val="24"/>
+          <w:szCs w:val="24"/>
+          <w:u w:val="none"/>
+          <w:lang w:val="pt-BR"/>
+        </w:rPr>
+        <w:tab/>
+      </w:r>
+      <w:r>
+        <w:rPr>
+          <w:rFonts w:hint="default" w:ascii="Bahnschrift Light SemiCondensed" w:hAnsi="Bahnschrift Light SemiCondensed" w:cs="Bahnschrift Light SemiCondensed"/>
+          <w:b w:val="0"/>
+          <w:bCs w:val="0"/>
+          <w:i w:val="0"/>
+          <w:iCs w:val="0"/>
+          <w:color w:val="auto"/>
+          <w:sz w:val="24"/>
+          <w:szCs w:val="24"/>
+          <w:u w:val="none"/>
+          <w:lang w:val="pt-BR"/>
+        </w:rPr>
+        <w:tab/>
+      </w:r>
+    </w:p>
+    <w:p>
+      <w:pPr>
+        <w:ind w:left="0" w:leftChars="0" w:firstLine="2058" w:firstLineChars="0"/>
+        <w:rPr>
+          <w:rFonts w:hint="default" w:ascii="Bahnschrift Light SemiCondensed" w:hAnsi="Bahnschrift Light SemiCondensed" w:cs="Bahnschrift Light SemiCondensed"/>
+          <w:b w:val="0"/>
+          <w:bCs w:val="0"/>
+          <w:i w:val="0"/>
+          <w:iCs w:val="0"/>
+          <w:color w:val="auto"/>
+          <w:sz w:val="24"/>
+          <w:szCs w:val="24"/>
+          <w:u w:val="none"/>
+          <w:lang w:val="pt-BR"/>
+        </w:rPr>
+      </w:pPr>
+      <w:r>
+        <w:rPr>
+          <w:rFonts w:hint="default" w:ascii="Bahnschrift Light SemiCondensed" w:hAnsi="Bahnschrift Light SemiCondensed" w:cs="Bahnschrift Light SemiCondensed"/>
+          <w:b w:val="0"/>
+          <w:bCs w:val="0"/>
+          <w:i w:val="0"/>
+          <w:iCs w:val="0"/>
+          <w:color w:val="auto"/>
+          <w:sz w:val="24"/>
+          <w:szCs w:val="24"/>
+          <w:u w:val="none"/>
+          <w:lang w:val="pt-BR"/>
+        </w:rPr>
+        <w:t>Comando utilizado para verificar os dados de colunas específicas no Banco de Dados.</w:t>
+      </w:r>
+    </w:p>
+    <w:p>
+      <w:pPr>
+        <w:ind w:left="0" w:leftChars="0" w:firstLine="2058" w:firstLineChars="0"/>
+        <w:rPr>
+          <w:rFonts w:hint="default" w:ascii="Bahnschrift Light SemiCondensed" w:hAnsi="Bahnschrift Light SemiCondensed" w:cs="Bahnschrift Light SemiCondensed"/>
+          <w:b w:val="0"/>
+          <w:bCs w:val="0"/>
+          <w:i w:val="0"/>
+          <w:iCs w:val="0"/>
+          <w:color w:val="auto"/>
+          <w:sz w:val="24"/>
+          <w:szCs w:val="24"/>
+          <w:u w:val="none"/>
+          <w:lang w:val="pt-BR"/>
+        </w:rPr>
+      </w:pPr>
+    </w:p>
+    <w:p>
+      <w:pPr>
+        <w:rPr>
+          <w:rFonts w:hint="default" w:ascii="Bahnschrift Light SemiCondensed" w:hAnsi="Bahnschrift Light SemiCondensed" w:cs="Bahnschrift Light SemiCondensed"/>
+          <w:b w:val="0"/>
+          <w:bCs w:val="0"/>
+          <w:i w:val="0"/>
+          <w:iCs w:val="0"/>
+          <w:color w:val="auto"/>
+          <w:sz w:val="24"/>
+          <w:szCs w:val="24"/>
+          <w:u w:val="none"/>
+          <w:lang w:val="pt-BR"/>
+        </w:rPr>
+      </w:pPr>
+    </w:p>
+    <w:p>
+      <w:pPr>
+        <w:rPr>
+          <w:rFonts w:hint="default" w:ascii="Bahnschrift Light SemiCondensed" w:hAnsi="Bahnschrift Light SemiCondensed" w:cs="Bahnschrift Light SemiCondensed"/>
+          <w:b w:val="0"/>
+          <w:bCs w:val="0"/>
+          <w:i w:val="0"/>
+          <w:iCs w:val="0"/>
+          <w:color w:val="auto"/>
+          <w:sz w:val="24"/>
+          <w:szCs w:val="24"/>
+          <w:u w:val="none"/>
+          <w:lang w:val="pt-BR"/>
+        </w:rPr>
+      </w:pPr>
       <w:bookmarkStart w:id="0" w:name="_GoBack"/>
       <w:bookmarkEnd w:id="0"/>
-      <w:r>
-        <w:rPr>
-          <w:rFonts w:hint="default" w:ascii="Bahnschrift Light SemiCondensed" w:hAnsi="Bahnschrift Light SemiCondensed" w:cs="Bahnschrift Light SemiCondensed"/>
-          <w:b w:val="0"/>
-          <w:bCs w:val="0"/>
-          <w:i w:val="0"/>
-          <w:iCs w:val="0"/>
-          <w:color w:val="auto"/>
-          <w:sz w:val="24"/>
-          <w:szCs w:val="24"/>
-          <w:u w:val="none"/>
-          <w:lang w:val="pt-BR"/>
-        </w:rPr>
-        <w:t>utilizado para deletar um Banco de Dados.</w:t>
-      </w:r>
     </w:p>
     <w:sectPr>
       <w:pgSz w:w="11906" w:h="16838"/>

</xml_diff>